<commit_message>
updates the figures with italics in the pca plots!
</commit_message>
<xml_diff>
--- a/output/tables/lab_model1.docx
+++ b/output/tables/lab_model1.docx
@@ -204,7 +204,7 @@
                 <w:szCs w:val="22"/>
                 <w:color w:val="000000"/>
               </w:rPr>
-              <w:t xml:space="preserve">4.490</w:t>
+              <w:t xml:space="preserve">5.086</w:t>
             </w:r>
           </w:p>
         </w:tc>
@@ -298,7 +298,7 @@
                 <w:szCs w:val="22"/>
                 <w:color w:val="000000"/>
               </w:rPr>
-              <w:t xml:space="preserve">(4.344)</w:t>
+              <w:t xml:space="preserve">(3.944)</w:t>
             </w:r>
           </w:p>
         </w:tc>
@@ -724,51 +724,51 @@
                 <w:szCs w:val="22"/>
                 <w:color w:val="000000"/>
               </w:rPr>
-              <w:t xml:space="preserve">current_infectionE_falciformis</w:t>
-            </w:r>
-          </w:p>
-        </w:tc>
-        <w:tc>
-          <w:tcPr>
-            <w:tcBorders>
-              <w:bottom w:val="none" w:sz="0" w:space="0" w:color="000000"/>
-              <w:top w:val="none" w:sz="0" w:space="0" w:color="000000"/>
-              <w:left w:val="none" w:sz="0" w:space="0" w:color="000000"/>
-              <w:right w:val="none" w:sz="0" w:space="0" w:color="000000"/>
-            </w:tcBorders>
-            <w:shd w:val="clear" w:color="auto" w:fill="FFFFFF"/>
-            <w:tcMar>
-              <w:top w:w="0" w:type="dxa"/>
-              <w:bottom w:w="0" w:type="dxa"/>
-              <w:left w:w="0" w:type="dxa"/>
-              <w:right w:w="0" w:type="dxa"/>
-            </w:tcMar>
-            <w:vAlign w:val="center"/>
-          </w:tcPr>
-          <w:p>
-            <w:pPr>
-              <w:pStyle w:val="Normal"/>
-              <w:jc w:val="left"/>
-              <w:pBdr>
-                <w:bottom w:val="none" w:sz="0" w:space="0" w:color="000000"/>
-                <w:top w:val="none" w:sz="0" w:space="0" w:color="000000"/>
-                <w:left w:val="none" w:sz="0" w:space="0" w:color="000000"/>
-                <w:right w:val="none" w:sz="0" w:space="0" w:color="000000"/>
-              </w:pBdr>
-              <w:spacing w:after="100" w:before="100" w:line="240"/>
-              <w:ind w:left="100" w:right="100" w:firstLine="0" w:firstLineChars="0"/>
-            </w:pPr>
-            <w:r>
-              <w:rPr>
-                <w:rFonts w:ascii="Arial" w:hAnsi="Arial" w:eastAsia="Arial" w:cs="Arial"/>
-                <w:i w:val="false"/>
-                <w:b w:val="false"/>
-                <w:u w:val="none"/>
-                <w:sz w:val="22"/>
-                <w:szCs w:val="22"/>
-                <w:color w:val="000000"/>
-              </w:rPr>
-              <w:t xml:space="preserve">1.365</w:t>
+              <w:t xml:space="preserve">current_infectionE. ferrisi</w:t>
+            </w:r>
+          </w:p>
+        </w:tc>
+        <w:tc>
+          <w:tcPr>
+            <w:tcBorders>
+              <w:bottom w:val="none" w:sz="0" w:space="0" w:color="000000"/>
+              <w:top w:val="none" w:sz="0" w:space="0" w:color="000000"/>
+              <w:left w:val="none" w:sz="0" w:space="0" w:color="000000"/>
+              <w:right w:val="none" w:sz="0" w:space="0" w:color="000000"/>
+            </w:tcBorders>
+            <w:shd w:val="clear" w:color="auto" w:fill="FFFFFF"/>
+            <w:tcMar>
+              <w:top w:w="0" w:type="dxa"/>
+              <w:bottom w:w="0" w:type="dxa"/>
+              <w:left w:w="0" w:type="dxa"/>
+              <w:right w:w="0" w:type="dxa"/>
+            </w:tcMar>
+            <w:vAlign w:val="center"/>
+          </w:tcPr>
+          <w:p>
+            <w:pPr>
+              <w:pStyle w:val="Normal"/>
+              <w:jc w:val="left"/>
+              <w:pBdr>
+                <w:bottom w:val="none" w:sz="0" w:space="0" w:color="000000"/>
+                <w:top w:val="none" w:sz="0" w:space="0" w:color="000000"/>
+                <w:left w:val="none" w:sz="0" w:space="0" w:color="000000"/>
+                <w:right w:val="none" w:sz="0" w:space="0" w:color="000000"/>
+              </w:pBdr>
+              <w:spacing w:after="100" w:before="100" w:line="240"/>
+              <w:ind w:left="100" w:right="100" w:firstLine="0" w:firstLineChars="0"/>
+            </w:pPr>
+            <w:r>
+              <w:rPr>
+                <w:rFonts w:ascii="Arial" w:hAnsi="Arial" w:eastAsia="Arial" w:cs="Arial"/>
+                <w:i w:val="false"/>
+                <w:b w:val="false"/>
+                <w:u w:val="none"/>
+                <w:sz w:val="22"/>
+                <w:szCs w:val="22"/>
+                <w:color w:val="000000"/>
+              </w:rPr>
+              <w:t xml:space="preserve">-1.414</w:t>
             </w:r>
           </w:p>
         </w:tc>
@@ -862,7 +862,7 @@
                 <w:szCs w:val="22"/>
                 <w:color w:val="000000"/>
               </w:rPr>
-              <w:t xml:space="preserve">(1.590)</w:t>
+              <w:t xml:space="preserve">(1.723)</w:t>
             </w:r>
           </w:p>
         </w:tc>
@@ -912,51 +912,51 @@
                 <w:szCs w:val="22"/>
                 <w:color w:val="000000"/>
               </w:rPr>
-              <w:t xml:space="preserve">current_infectionE_ferrisi</w:t>
-            </w:r>
-          </w:p>
-        </w:tc>
-        <w:tc>
-          <w:tcPr>
-            <w:tcBorders>
-              <w:bottom w:val="none" w:sz="0" w:space="0" w:color="000000"/>
-              <w:top w:val="none" w:sz="0" w:space="0" w:color="000000"/>
-              <w:left w:val="none" w:sz="0" w:space="0" w:color="000000"/>
-              <w:right w:val="none" w:sz="0" w:space="0" w:color="000000"/>
-            </w:tcBorders>
-            <w:shd w:val="clear" w:color="auto" w:fill="FFFFFF"/>
-            <w:tcMar>
-              <w:top w:w="0" w:type="dxa"/>
-              <w:bottom w:w="0" w:type="dxa"/>
-              <w:left w:w="0" w:type="dxa"/>
-              <w:right w:w="0" w:type="dxa"/>
-            </w:tcMar>
-            <w:vAlign w:val="center"/>
-          </w:tcPr>
-          <w:p>
-            <w:pPr>
-              <w:pStyle w:val="Normal"/>
-              <w:jc w:val="left"/>
-              <w:pBdr>
-                <w:bottom w:val="none" w:sz="0" w:space="0" w:color="000000"/>
-                <w:top w:val="none" w:sz="0" w:space="0" w:color="000000"/>
-                <w:left w:val="none" w:sz="0" w:space="0" w:color="000000"/>
-                <w:right w:val="none" w:sz="0" w:space="0" w:color="000000"/>
-              </w:pBdr>
-              <w:spacing w:after="100" w:before="100" w:line="240"/>
-              <w:ind w:left="100" w:right="100" w:firstLine="0" w:firstLineChars="0"/>
-            </w:pPr>
-            <w:r>
-              <w:rPr>
-                <w:rFonts w:ascii="Arial" w:hAnsi="Arial" w:eastAsia="Arial" w:cs="Arial"/>
-                <w:i w:val="false"/>
-                <w:b w:val="false"/>
-                <w:u w:val="none"/>
-                <w:sz w:val="22"/>
-                <w:szCs w:val="22"/>
-                <w:color w:val="000000"/>
-              </w:rPr>
-              <w:t xml:space="preserve">-1.414</w:t>
+              <w:t xml:space="preserve">current_infectionE. falciformis</w:t>
+            </w:r>
+          </w:p>
+        </w:tc>
+        <w:tc>
+          <w:tcPr>
+            <w:tcBorders>
+              <w:bottom w:val="none" w:sz="0" w:space="0" w:color="000000"/>
+              <w:top w:val="none" w:sz="0" w:space="0" w:color="000000"/>
+              <w:left w:val="none" w:sz="0" w:space="0" w:color="000000"/>
+              <w:right w:val="none" w:sz="0" w:space="0" w:color="000000"/>
+            </w:tcBorders>
+            <w:shd w:val="clear" w:color="auto" w:fill="FFFFFF"/>
+            <w:tcMar>
+              <w:top w:w="0" w:type="dxa"/>
+              <w:bottom w:w="0" w:type="dxa"/>
+              <w:left w:w="0" w:type="dxa"/>
+              <w:right w:w="0" w:type="dxa"/>
+            </w:tcMar>
+            <w:vAlign w:val="center"/>
+          </w:tcPr>
+          <w:p>
+            <w:pPr>
+              <w:pStyle w:val="Normal"/>
+              <w:jc w:val="left"/>
+              <w:pBdr>
+                <w:bottom w:val="none" w:sz="0" w:space="0" w:color="000000"/>
+                <w:top w:val="none" w:sz="0" w:space="0" w:color="000000"/>
+                <w:left w:val="none" w:sz="0" w:space="0" w:color="000000"/>
+                <w:right w:val="none" w:sz="0" w:space="0" w:color="000000"/>
+              </w:pBdr>
+              <w:spacing w:after="100" w:before="100" w:line="240"/>
+              <w:ind w:left="100" w:right="100" w:firstLine="0" w:firstLineChars="0"/>
+            </w:pPr>
+            <w:r>
+              <w:rPr>
+                <w:rFonts w:ascii="Arial" w:hAnsi="Arial" w:eastAsia="Arial" w:cs="Arial"/>
+                <w:i w:val="false"/>
+                <w:b w:val="false"/>
+                <w:u w:val="none"/>
+                <w:sz w:val="22"/>
+                <w:szCs w:val="22"/>
+                <w:color w:val="000000"/>
+              </w:rPr>
+              <w:t xml:space="preserve">1.365</w:t>
             </w:r>
           </w:p>
         </w:tc>
@@ -1050,7 +1050,7 @@
                 <w:szCs w:val="22"/>
                 <w:color w:val="000000"/>
               </w:rPr>
-              <w:t xml:space="preserve">(1.723)</w:t>
+              <w:t xml:space="preserve">(1.590)</w:t>
             </w:r>
           </w:p>
         </w:tc>
@@ -3544,51 +3544,51 @@
                 <w:szCs w:val="22"/>
                 <w:color w:val="000000"/>
               </w:rPr>
-              <w:t xml:space="preserve">immunizationuninfected</w:t>
-            </w:r>
-          </w:p>
-        </w:tc>
-        <w:tc>
-          <w:tcPr>
-            <w:tcBorders>
-              <w:bottom w:val="none" w:sz="0" w:space="0" w:color="000000"/>
-              <w:top w:val="none" w:sz="0" w:space="0" w:color="000000"/>
-              <w:left w:val="none" w:sz="0" w:space="0" w:color="000000"/>
-              <w:right w:val="none" w:sz="0" w:space="0" w:color="000000"/>
-            </w:tcBorders>
-            <w:shd w:val="clear" w:color="auto" w:fill="FFFFFF"/>
-            <w:tcMar>
-              <w:top w:w="0" w:type="dxa"/>
-              <w:bottom w:w="0" w:type="dxa"/>
-              <w:left w:w="0" w:type="dxa"/>
-              <w:right w:w="0" w:type="dxa"/>
-            </w:tcMar>
-            <w:vAlign w:val="center"/>
-          </w:tcPr>
-          <w:p>
-            <w:pPr>
-              <w:pStyle w:val="Normal"/>
-              <w:jc w:val="left"/>
-              <w:pBdr>
-                <w:bottom w:val="none" w:sz="0" w:space="0" w:color="000000"/>
-                <w:top w:val="none" w:sz="0" w:space="0" w:color="000000"/>
-                <w:left w:val="none" w:sz="0" w:space="0" w:color="000000"/>
-                <w:right w:val="none" w:sz="0" w:space="0" w:color="000000"/>
-              </w:pBdr>
-              <w:spacing w:after="100" w:before="100" w:line="240"/>
-              <w:ind w:left="100" w:right="100" w:firstLine="0" w:firstLineChars="0"/>
-            </w:pPr>
-            <w:r>
-              <w:rPr>
-                <w:rFonts w:ascii="Arial" w:hAnsi="Arial" w:eastAsia="Arial" w:cs="Arial"/>
-                <w:i w:val="false"/>
-                <w:b w:val="false"/>
-                <w:u w:val="none"/>
-                <w:sz w:val="22"/>
-                <w:szCs w:val="22"/>
-                <w:color w:val="000000"/>
-              </w:rPr>
-              <w:t xml:space="preserve">-2.769</w:t>
+              <w:t xml:space="preserve">immunizationhomologous</w:t>
+            </w:r>
+          </w:p>
+        </w:tc>
+        <w:tc>
+          <w:tcPr>
+            <w:tcBorders>
+              <w:bottom w:val="none" w:sz="0" w:space="0" w:color="000000"/>
+              <w:top w:val="none" w:sz="0" w:space="0" w:color="000000"/>
+              <w:left w:val="none" w:sz="0" w:space="0" w:color="000000"/>
+              <w:right w:val="none" w:sz="0" w:space="0" w:color="000000"/>
+            </w:tcBorders>
+            <w:shd w:val="clear" w:color="auto" w:fill="FFFFFF"/>
+            <w:tcMar>
+              <w:top w:w="0" w:type="dxa"/>
+              <w:bottom w:w="0" w:type="dxa"/>
+              <w:left w:w="0" w:type="dxa"/>
+              <w:right w:w="0" w:type="dxa"/>
+            </w:tcMar>
+            <w:vAlign w:val="center"/>
+          </w:tcPr>
+          <w:p>
+            <w:pPr>
+              <w:pStyle w:val="Normal"/>
+              <w:jc w:val="left"/>
+              <w:pBdr>
+                <w:bottom w:val="none" w:sz="0" w:space="0" w:color="000000"/>
+                <w:top w:val="none" w:sz="0" w:space="0" w:color="000000"/>
+                <w:left w:val="none" w:sz="0" w:space="0" w:color="000000"/>
+                <w:right w:val="none" w:sz="0" w:space="0" w:color="000000"/>
+              </w:pBdr>
+              <w:spacing w:after="100" w:before="100" w:line="240"/>
+              <w:ind w:left="100" w:right="100" w:firstLine="0" w:firstLineChars="0"/>
+            </w:pPr>
+            <w:r>
+              <w:rPr>
+                <w:rFonts w:ascii="Arial" w:hAnsi="Arial" w:eastAsia="Arial" w:cs="Arial"/>
+                <w:i w:val="false"/>
+                <w:b w:val="false"/>
+                <w:u w:val="none"/>
+                <w:sz w:val="22"/>
+                <w:szCs w:val="22"/>
+                <w:color w:val="000000"/>
+              </w:rPr>
+              <w:t xml:space="preserve">-0.954</w:t>
             </w:r>
           </w:p>
         </w:tc>
@@ -3682,7 +3682,7 @@
                 <w:szCs w:val="22"/>
                 <w:color w:val="000000"/>
               </w:rPr>
-              <w:t xml:space="preserve">(2.016)</w:t>
+              <w:t xml:space="preserve">(1.416)</w:t>
             </w:r>
           </w:p>
         </w:tc>
@@ -3732,51 +3732,51 @@
                 <w:szCs w:val="22"/>
                 <w:color w:val="000000"/>
               </w:rPr>
-              <w:t xml:space="preserve">immunizationheterologous</w:t>
-            </w:r>
-          </w:p>
-        </w:tc>
-        <w:tc>
-          <w:tcPr>
-            <w:tcBorders>
-              <w:bottom w:val="none" w:sz="0" w:space="0" w:color="000000"/>
-              <w:top w:val="none" w:sz="0" w:space="0" w:color="000000"/>
-              <w:left w:val="none" w:sz="0" w:space="0" w:color="000000"/>
-              <w:right w:val="none" w:sz="0" w:space="0" w:color="000000"/>
-            </w:tcBorders>
-            <w:shd w:val="clear" w:color="auto" w:fill="FFFFFF"/>
-            <w:tcMar>
-              <w:top w:w="0" w:type="dxa"/>
-              <w:bottom w:w="0" w:type="dxa"/>
-              <w:left w:w="0" w:type="dxa"/>
-              <w:right w:w="0" w:type="dxa"/>
-            </w:tcMar>
-            <w:vAlign w:val="center"/>
-          </w:tcPr>
-          <w:p>
-            <w:pPr>
-              <w:pStyle w:val="Normal"/>
-              <w:jc w:val="left"/>
-              <w:pBdr>
-                <w:bottom w:val="none" w:sz="0" w:space="0" w:color="000000"/>
-                <w:top w:val="none" w:sz="0" w:space="0" w:color="000000"/>
-                <w:left w:val="none" w:sz="0" w:space="0" w:color="000000"/>
-                <w:right w:val="none" w:sz="0" w:space="0" w:color="000000"/>
-              </w:pBdr>
-              <w:spacing w:after="100" w:before="100" w:line="240"/>
-              <w:ind w:left="100" w:right="100" w:firstLine="0" w:firstLineChars="0"/>
-            </w:pPr>
-            <w:r>
-              <w:rPr>
-                <w:rFonts w:ascii="Arial" w:hAnsi="Arial" w:eastAsia="Arial" w:cs="Arial"/>
-                <w:i w:val="false"/>
-                <w:b w:val="false"/>
-                <w:u w:val="none"/>
-                <w:sz w:val="22"/>
-                <w:szCs w:val="22"/>
-                <w:color w:val="000000"/>
-              </w:rPr>
-              <w:t xml:space="preserve">0.596</w:t>
+              <w:t xml:space="preserve">immunizationnaive</w:t>
+            </w:r>
+          </w:p>
+        </w:tc>
+        <w:tc>
+          <w:tcPr>
+            <w:tcBorders>
+              <w:bottom w:val="none" w:sz="0" w:space="0" w:color="000000"/>
+              <w:top w:val="none" w:sz="0" w:space="0" w:color="000000"/>
+              <w:left w:val="none" w:sz="0" w:space="0" w:color="000000"/>
+              <w:right w:val="none" w:sz="0" w:space="0" w:color="000000"/>
+            </w:tcBorders>
+            <w:shd w:val="clear" w:color="auto" w:fill="FFFFFF"/>
+            <w:tcMar>
+              <w:top w:w="0" w:type="dxa"/>
+              <w:bottom w:w="0" w:type="dxa"/>
+              <w:left w:w="0" w:type="dxa"/>
+              <w:right w:w="0" w:type="dxa"/>
+            </w:tcMar>
+            <w:vAlign w:val="center"/>
+          </w:tcPr>
+          <w:p>
+            <w:pPr>
+              <w:pStyle w:val="Normal"/>
+              <w:jc w:val="left"/>
+              <w:pBdr>
+                <w:bottom w:val="none" w:sz="0" w:space="0" w:color="000000"/>
+                <w:top w:val="none" w:sz="0" w:space="0" w:color="000000"/>
+                <w:left w:val="none" w:sz="0" w:space="0" w:color="000000"/>
+                <w:right w:val="none" w:sz="0" w:space="0" w:color="000000"/>
+              </w:pBdr>
+              <w:spacing w:after="100" w:before="100" w:line="240"/>
+              <w:ind w:left="100" w:right="100" w:firstLine="0" w:firstLineChars="0"/>
+            </w:pPr>
+            <w:r>
+              <w:rPr>
+                <w:rFonts w:ascii="Arial" w:hAnsi="Arial" w:eastAsia="Arial" w:cs="Arial"/>
+                <w:i w:val="false"/>
+                <w:b w:val="false"/>
+                <w:u w:val="none"/>
+                <w:sz w:val="22"/>
+                <w:szCs w:val="22"/>
+                <w:color w:val="000000"/>
+              </w:rPr>
+              <w:t xml:space="preserve">-0.596</w:t>
             </w:r>
           </w:p>
         </w:tc>
@@ -3920,51 +3920,51 @@
                 <w:szCs w:val="22"/>
                 <w:color w:val="000000"/>
               </w:rPr>
-              <w:t xml:space="preserve">immunizationhomologous</w:t>
-            </w:r>
-          </w:p>
-        </w:tc>
-        <w:tc>
-          <w:tcPr>
-            <w:tcBorders>
-              <w:bottom w:val="none" w:sz="0" w:space="0" w:color="000000"/>
-              <w:top w:val="none" w:sz="0" w:space="0" w:color="000000"/>
-              <w:left w:val="none" w:sz="0" w:space="0" w:color="000000"/>
-              <w:right w:val="none" w:sz="0" w:space="0" w:color="000000"/>
-            </w:tcBorders>
-            <w:shd w:val="clear" w:color="auto" w:fill="FFFFFF"/>
-            <w:tcMar>
-              <w:top w:w="0" w:type="dxa"/>
-              <w:bottom w:w="0" w:type="dxa"/>
-              <w:left w:w="0" w:type="dxa"/>
-              <w:right w:w="0" w:type="dxa"/>
-            </w:tcMar>
-            <w:vAlign w:val="center"/>
-          </w:tcPr>
-          <w:p>
-            <w:pPr>
-              <w:pStyle w:val="Normal"/>
-              <w:jc w:val="left"/>
-              <w:pBdr>
-                <w:bottom w:val="none" w:sz="0" w:space="0" w:color="000000"/>
-                <w:top w:val="none" w:sz="0" w:space="0" w:color="000000"/>
-                <w:left w:val="none" w:sz="0" w:space="0" w:color="000000"/>
-                <w:right w:val="none" w:sz="0" w:space="0" w:color="000000"/>
-              </w:pBdr>
-              <w:spacing w:after="100" w:before="100" w:line="240"/>
-              <w:ind w:left="100" w:right="100" w:firstLine="0" w:firstLineChars="0"/>
-            </w:pPr>
-            <w:r>
-              <w:rPr>
-                <w:rFonts w:ascii="Arial" w:hAnsi="Arial" w:eastAsia="Arial" w:cs="Arial"/>
-                <w:i w:val="false"/>
-                <w:b w:val="false"/>
-                <w:u w:val="none"/>
-                <w:sz w:val="22"/>
-                <w:szCs w:val="22"/>
-                <w:color w:val="000000"/>
-              </w:rPr>
-              <w:t xml:space="preserve">-0.358</w:t>
+              <w:t xml:space="preserve">immunizationuninfected</w:t>
+            </w:r>
+          </w:p>
+        </w:tc>
+        <w:tc>
+          <w:tcPr>
+            <w:tcBorders>
+              <w:bottom w:val="none" w:sz="0" w:space="0" w:color="000000"/>
+              <w:top w:val="none" w:sz="0" w:space="0" w:color="000000"/>
+              <w:left w:val="none" w:sz="0" w:space="0" w:color="000000"/>
+              <w:right w:val="none" w:sz="0" w:space="0" w:color="000000"/>
+            </w:tcBorders>
+            <w:shd w:val="clear" w:color="auto" w:fill="FFFFFF"/>
+            <w:tcMar>
+              <w:top w:w="0" w:type="dxa"/>
+              <w:bottom w:w="0" w:type="dxa"/>
+              <w:left w:w="0" w:type="dxa"/>
+              <w:right w:w="0" w:type="dxa"/>
+            </w:tcMar>
+            <w:vAlign w:val="center"/>
+          </w:tcPr>
+          <w:p>
+            <w:pPr>
+              <w:pStyle w:val="Normal"/>
+              <w:jc w:val="left"/>
+              <w:pBdr>
+                <w:bottom w:val="none" w:sz="0" w:space="0" w:color="000000"/>
+                <w:top w:val="none" w:sz="0" w:space="0" w:color="000000"/>
+                <w:left w:val="none" w:sz="0" w:space="0" w:color="000000"/>
+                <w:right w:val="none" w:sz="0" w:space="0" w:color="000000"/>
+              </w:pBdr>
+              <w:spacing w:after="100" w:before="100" w:line="240"/>
+              <w:ind w:left="100" w:right="100" w:firstLine="0" w:firstLineChars="0"/>
+            </w:pPr>
+            <w:r>
+              <w:rPr>
+                <w:rFonts w:ascii="Arial" w:hAnsi="Arial" w:eastAsia="Arial" w:cs="Arial"/>
+                <w:i w:val="false"/>
+                <w:b w:val="false"/>
+                <w:u w:val="none"/>
+                <w:sz w:val="22"/>
+                <w:szCs w:val="22"/>
+                <w:color w:val="000000"/>
+              </w:rPr>
+              <w:t xml:space="preserve">-3.366</w:t>
             </w:r>
           </w:p>
         </w:tc>
@@ -4058,7 +4058,7 @@
                 <w:szCs w:val="22"/>
                 <w:color w:val="000000"/>
               </w:rPr>
-              <w:t xml:space="preserve">(1.759)</w:t>
+              <w:t xml:space="preserve">(1.765)</w:t>
             </w:r>
           </w:p>
         </w:tc>

</xml_diff>

<commit_message>
editing linear models and plots
</commit_message>
<xml_diff>
--- a/output/tables/lab_model1.docx
+++ b/output/tables/lab_model1.docx
@@ -204,7 +204,7 @@
                 <w:szCs w:val="22"/>
                 <w:color w:val="000000"/>
               </w:rPr>
-              <w:t xml:space="preserve">5.086</w:t>
+              <w:t xml:space="preserve">-5.123</w:t>
             </w:r>
           </w:p>
         </w:tc>
@@ -298,7 +298,7 @@
                 <w:szCs w:val="22"/>
                 <w:color w:val="000000"/>
               </w:rPr>
-              <w:t xml:space="preserve">(3.944)</w:t>
+              <w:t xml:space="preserve">(7.879)</w:t>
             </w:r>
           </w:p>
         </w:tc>
@@ -392,7 +392,7 @@
                 <w:szCs w:val="22"/>
                 <w:color w:val="000000"/>
               </w:rPr>
-              <w:t xml:space="preserve">0.124</w:t>
+              <w:t xml:space="preserve">0.122</w:t>
             </w:r>
           </w:p>
         </w:tc>
@@ -486,7 +486,7 @@
                 <w:szCs w:val="22"/>
                 <w:color w:val="000000"/>
               </w:rPr>
-              <w:t xml:space="preserve">(0.234)</w:t>
+              <w:t xml:space="preserve">(0.236)</w:t>
             </w:r>
           </w:p>
         </w:tc>
@@ -580,7 +580,7 @@
                 <w:szCs w:val="22"/>
                 <w:color w:val="000000"/>
               </w:rPr>
-              <w:t xml:space="preserve">-0.705</w:t>
+              <w:t xml:space="preserve">-0.707</w:t>
             </w:r>
           </w:p>
         </w:tc>
@@ -674,7 +674,7 @@
                 <w:szCs w:val="22"/>
                 <w:color w:val="000000"/>
               </w:rPr>
-              <w:t xml:space="preserve">(0.300)</w:t>
+              <w:t xml:space="preserve">(0.302)</w:t>
             </w:r>
           </w:p>
         </w:tc>
@@ -768,7 +768,7 @@
                 <w:szCs w:val="22"/>
                 <w:color w:val="000000"/>
               </w:rPr>
-              <w:t xml:space="preserve">-1.414</w:t>
+              <w:t xml:space="preserve">-1.399</w:t>
             </w:r>
           </w:p>
         </w:tc>
@@ -862,7 +862,7 @@
                 <w:szCs w:val="22"/>
                 <w:color w:val="000000"/>
               </w:rPr>
-              <w:t xml:space="preserve">(1.723)</w:t>
+              <w:t xml:space="preserve">(1.737)</w:t>
             </w:r>
           </w:p>
         </w:tc>
@@ -956,7 +956,7 @@
                 <w:szCs w:val="22"/>
                 <w:color w:val="000000"/>
               </w:rPr>
-              <w:t xml:space="preserve">1.365</w:t>
+              <w:t xml:space="preserve">1.378</w:t>
             </w:r>
           </w:p>
         </w:tc>
@@ -1050,7 +1050,7 @@
                 <w:szCs w:val="22"/>
                 <w:color w:val="000000"/>
               </w:rPr>
-              <w:t xml:space="preserve">(1.590)</w:t>
+              <w:t xml:space="preserve">(1.603)</w:t>
             </w:r>
           </w:p>
         </w:tc>
@@ -1144,7 +1144,7 @@
                 <w:szCs w:val="22"/>
                 <w:color w:val="000000"/>
               </w:rPr>
-              <w:t xml:space="preserve">0.632</w:t>
+              <w:t xml:space="preserve">0.631</w:t>
             </w:r>
           </w:p>
         </w:tc>
@@ -1238,7 +1238,7 @@
                 <w:szCs w:val="22"/>
                 <w:color w:val="000000"/>
               </w:rPr>
-              <w:t xml:space="preserve">(0.128)</w:t>
+              <w:t xml:space="preserve">(0.129)</w:t>
             </w:r>
           </w:p>
         </w:tc>
@@ -1288,51 +1288,51 @@
                 <w:szCs w:val="22"/>
                 <w:color w:val="000000"/>
               </w:rPr>
-              <w:t xml:space="preserve">mouse_strainBUSNA_PWD</w:t>
-            </w:r>
-          </w:p>
-        </w:tc>
-        <w:tc>
-          <w:tcPr>
-            <w:tcBorders>
-              <w:bottom w:val="none" w:sz="0" w:space="0" w:color="000000"/>
-              <w:top w:val="none" w:sz="0" w:space="0" w:color="000000"/>
-              <w:left w:val="none" w:sz="0" w:space="0" w:color="000000"/>
-              <w:right w:val="none" w:sz="0" w:space="0" w:color="000000"/>
-            </w:tcBorders>
-            <w:shd w:val="clear" w:color="auto" w:fill="FFFFFF"/>
-            <w:tcMar>
-              <w:top w:w="0" w:type="dxa"/>
-              <w:bottom w:w="0" w:type="dxa"/>
-              <w:left w:w="0" w:type="dxa"/>
-              <w:right w:w="0" w:type="dxa"/>
-            </w:tcMar>
-            <w:vAlign w:val="center"/>
-          </w:tcPr>
-          <w:p>
-            <w:pPr>
-              <w:pStyle w:val="Normal"/>
-              <w:jc w:val="left"/>
-              <w:pBdr>
-                <w:bottom w:val="none" w:sz="0" w:space="0" w:color="000000"/>
-                <w:top w:val="none" w:sz="0" w:space="0" w:color="000000"/>
-                <w:left w:val="none" w:sz="0" w:space="0" w:color="000000"/>
-                <w:right w:val="none" w:sz="0" w:space="0" w:color="000000"/>
-              </w:pBdr>
-              <w:spacing w:after="100" w:before="100" w:line="240"/>
-              <w:ind w:left="100" w:right="100" w:firstLine="0" w:firstLineChars="0"/>
-            </w:pPr>
-            <w:r>
-              <w:rPr>
-                <w:rFonts w:ascii="Arial" w:hAnsi="Arial" w:eastAsia="Arial" w:cs="Arial"/>
-                <w:i w:val="false"/>
-                <w:b w:val="false"/>
-                <w:u w:val="none"/>
-                <w:sz w:val="22"/>
-                <w:szCs w:val="22"/>
-                <w:color w:val="000000"/>
-              </w:rPr>
-              <w:t xml:space="preserve">0.143</w:t>
+              <w:t xml:space="preserve">mouse_strainBUSNA_BUSNA</w:t>
+            </w:r>
+          </w:p>
+        </w:tc>
+        <w:tc>
+          <w:tcPr>
+            <w:tcBorders>
+              <w:bottom w:val="none" w:sz="0" w:space="0" w:color="000000"/>
+              <w:top w:val="none" w:sz="0" w:space="0" w:color="000000"/>
+              <w:left w:val="none" w:sz="0" w:space="0" w:color="000000"/>
+              <w:right w:val="none" w:sz="0" w:space="0" w:color="000000"/>
+            </w:tcBorders>
+            <w:shd w:val="clear" w:color="auto" w:fill="FFFFFF"/>
+            <w:tcMar>
+              <w:top w:w="0" w:type="dxa"/>
+              <w:bottom w:w="0" w:type="dxa"/>
+              <w:left w:w="0" w:type="dxa"/>
+              <w:right w:w="0" w:type="dxa"/>
+            </w:tcMar>
+            <w:vAlign w:val="center"/>
+          </w:tcPr>
+          <w:p>
+            <w:pPr>
+              <w:pStyle w:val="Normal"/>
+              <w:jc w:val="left"/>
+              <w:pBdr>
+                <w:bottom w:val="none" w:sz="0" w:space="0" w:color="000000"/>
+                <w:top w:val="none" w:sz="0" w:space="0" w:color="000000"/>
+                <w:left w:val="none" w:sz="0" w:space="0" w:color="000000"/>
+                <w:right w:val="none" w:sz="0" w:space="0" w:color="000000"/>
+              </w:pBdr>
+              <w:spacing w:after="100" w:before="100" w:line="240"/>
+              <w:ind w:left="100" w:right="100" w:firstLine="0" w:firstLineChars="0"/>
+            </w:pPr>
+            <w:r>
+              <w:rPr>
+                <w:rFonts w:ascii="Arial" w:hAnsi="Arial" w:eastAsia="Arial" w:cs="Arial"/>
+                <w:i w:val="false"/>
+                <w:b w:val="false"/>
+                <w:u w:val="none"/>
+                <w:sz w:val="22"/>
+                <w:szCs w:val="22"/>
+                <w:color w:val="000000"/>
+              </w:rPr>
+              <w:t xml:space="preserve">6.447</w:t>
             </w:r>
           </w:p>
         </w:tc>
@@ -1426,7 +1426,7 @@
                 <w:szCs w:val="22"/>
                 <w:color w:val="000000"/>
               </w:rPr>
-              <w:t xml:space="preserve">(4.619)</w:t>
+              <w:t xml:space="preserve">(5.161)</w:t>
             </w:r>
           </w:p>
         </w:tc>
@@ -1476,51 +1476,51 @@
                 <w:szCs w:val="22"/>
                 <w:color w:val="000000"/>
               </w:rPr>
-              <w:t xml:space="preserve">mouse_strainBUSNA_STRA</w:t>
-            </w:r>
-          </w:p>
-        </w:tc>
-        <w:tc>
-          <w:tcPr>
-            <w:tcBorders>
-              <w:bottom w:val="none" w:sz="0" w:space="0" w:color="000000"/>
-              <w:top w:val="none" w:sz="0" w:space="0" w:color="000000"/>
-              <w:left w:val="none" w:sz="0" w:space="0" w:color="000000"/>
-              <w:right w:val="none" w:sz="0" w:space="0" w:color="000000"/>
-            </w:tcBorders>
-            <w:shd w:val="clear" w:color="auto" w:fill="FFFFFF"/>
-            <w:tcMar>
-              <w:top w:w="0" w:type="dxa"/>
-              <w:bottom w:w="0" w:type="dxa"/>
-              <w:left w:w="0" w:type="dxa"/>
-              <w:right w:w="0" w:type="dxa"/>
-            </w:tcMar>
-            <w:vAlign w:val="center"/>
-          </w:tcPr>
-          <w:p>
-            <w:pPr>
-              <w:pStyle w:val="Normal"/>
-              <w:jc w:val="left"/>
-              <w:pBdr>
-                <w:bottom w:val="none" w:sz="0" w:space="0" w:color="000000"/>
-                <w:top w:val="none" w:sz="0" w:space="0" w:color="000000"/>
-                <w:left w:val="none" w:sz="0" w:space="0" w:color="000000"/>
-                <w:right w:val="none" w:sz="0" w:space="0" w:color="000000"/>
-              </w:pBdr>
-              <w:spacing w:after="100" w:before="100" w:line="240"/>
-              <w:ind w:left="100" w:right="100" w:firstLine="0" w:firstLineChars="0"/>
-            </w:pPr>
-            <w:r>
-              <w:rPr>
-                <w:rFonts w:ascii="Arial" w:hAnsi="Arial" w:eastAsia="Arial" w:cs="Arial"/>
-                <w:i w:val="false"/>
-                <w:b w:val="false"/>
-                <w:u w:val="none"/>
-                <w:sz w:val="22"/>
-                <w:szCs w:val="22"/>
-                <w:color w:val="000000"/>
-              </w:rPr>
-              <w:t xml:space="preserve">0.338</w:t>
+              <w:t xml:space="preserve">mouse_strainBUSNA_PWD</w:t>
+            </w:r>
+          </w:p>
+        </w:tc>
+        <w:tc>
+          <w:tcPr>
+            <w:tcBorders>
+              <w:bottom w:val="none" w:sz="0" w:space="0" w:color="000000"/>
+              <w:top w:val="none" w:sz="0" w:space="0" w:color="000000"/>
+              <w:left w:val="none" w:sz="0" w:space="0" w:color="000000"/>
+              <w:right w:val="none" w:sz="0" w:space="0" w:color="000000"/>
+            </w:tcBorders>
+            <w:shd w:val="clear" w:color="auto" w:fill="FFFFFF"/>
+            <w:tcMar>
+              <w:top w:w="0" w:type="dxa"/>
+              <w:bottom w:w="0" w:type="dxa"/>
+              <w:left w:w="0" w:type="dxa"/>
+              <w:right w:w="0" w:type="dxa"/>
+            </w:tcMar>
+            <w:vAlign w:val="center"/>
+          </w:tcPr>
+          <w:p>
+            <w:pPr>
+              <w:pStyle w:val="Normal"/>
+              <w:jc w:val="left"/>
+              <w:pBdr>
+                <w:bottom w:val="none" w:sz="0" w:space="0" w:color="000000"/>
+                <w:top w:val="none" w:sz="0" w:space="0" w:color="000000"/>
+                <w:left w:val="none" w:sz="0" w:space="0" w:color="000000"/>
+                <w:right w:val="none" w:sz="0" w:space="0" w:color="000000"/>
+              </w:pBdr>
+              <w:spacing w:after="100" w:before="100" w:line="240"/>
+              <w:ind w:left="100" w:right="100" w:firstLine="0" w:firstLineChars="0"/>
+            </w:pPr>
+            <w:r>
+              <w:rPr>
+                <w:rFonts w:ascii="Arial" w:hAnsi="Arial" w:eastAsia="Arial" w:cs="Arial"/>
+                <w:i w:val="false"/>
+                <w:b w:val="false"/>
+                <w:u w:val="none"/>
+                <w:sz w:val="22"/>
+                <w:szCs w:val="22"/>
+                <w:color w:val="000000"/>
+              </w:rPr>
+              <w:t xml:space="preserve">6.590</w:t>
             </w:r>
           </w:p>
         </w:tc>
@@ -1614,7 +1614,7 @@
                 <w:szCs w:val="22"/>
                 <w:color w:val="000000"/>
               </w:rPr>
-              <w:t xml:space="preserve">(3.705)</w:t>
+              <w:t xml:space="preserve">(5.956)</w:t>
             </w:r>
           </w:p>
         </w:tc>
@@ -1664,51 +1664,51 @@
                 <w:szCs w:val="22"/>
                 <w:color w:val="000000"/>
               </w:rPr>
-              <w:t xml:space="preserve">mouse_strainNMRI</w:t>
-            </w:r>
-          </w:p>
-        </w:tc>
-        <w:tc>
-          <w:tcPr>
-            <w:tcBorders>
-              <w:bottom w:val="none" w:sz="0" w:space="0" w:color="000000"/>
-              <w:top w:val="none" w:sz="0" w:space="0" w:color="000000"/>
-              <w:left w:val="none" w:sz="0" w:space="0" w:color="000000"/>
-              <w:right w:val="none" w:sz="0" w:space="0" w:color="000000"/>
-            </w:tcBorders>
-            <w:shd w:val="clear" w:color="auto" w:fill="FFFFFF"/>
-            <w:tcMar>
-              <w:top w:w="0" w:type="dxa"/>
-              <w:bottom w:w="0" w:type="dxa"/>
-              <w:left w:w="0" w:type="dxa"/>
-              <w:right w:w="0" w:type="dxa"/>
-            </w:tcMar>
-            <w:vAlign w:val="center"/>
-          </w:tcPr>
-          <w:p>
-            <w:pPr>
-              <w:pStyle w:val="Normal"/>
-              <w:jc w:val="left"/>
-              <w:pBdr>
-                <w:bottom w:val="none" w:sz="0" w:space="0" w:color="000000"/>
-                <w:top w:val="none" w:sz="0" w:space="0" w:color="000000"/>
-                <w:left w:val="none" w:sz="0" w:space="0" w:color="000000"/>
-                <w:right w:val="none" w:sz="0" w:space="0" w:color="000000"/>
-              </w:pBdr>
-              <w:spacing w:after="100" w:before="100" w:line="240"/>
-              <w:ind w:left="100" w:right="100" w:firstLine="0" w:firstLineChars="0"/>
-            </w:pPr>
-            <w:r>
-              <w:rPr>
-                <w:rFonts w:ascii="Arial" w:hAnsi="Arial" w:eastAsia="Arial" w:cs="Arial"/>
-                <w:i w:val="false"/>
-                <w:b w:val="false"/>
-                <w:u w:val="none"/>
-                <w:sz w:val="22"/>
-                <w:szCs w:val="22"/>
-                <w:color w:val="000000"/>
-              </w:rPr>
-              <w:t xml:space="preserve">-6.435</w:t>
+              <w:t xml:space="preserve">mouse_strainBUSNA_STRA</w:t>
+            </w:r>
+          </w:p>
+        </w:tc>
+        <w:tc>
+          <w:tcPr>
+            <w:tcBorders>
+              <w:bottom w:val="none" w:sz="0" w:space="0" w:color="000000"/>
+              <w:top w:val="none" w:sz="0" w:space="0" w:color="000000"/>
+              <w:left w:val="none" w:sz="0" w:space="0" w:color="000000"/>
+              <w:right w:val="none" w:sz="0" w:space="0" w:color="000000"/>
+            </w:tcBorders>
+            <w:shd w:val="clear" w:color="auto" w:fill="FFFFFF"/>
+            <w:tcMar>
+              <w:top w:w="0" w:type="dxa"/>
+              <w:bottom w:w="0" w:type="dxa"/>
+              <w:left w:w="0" w:type="dxa"/>
+              <w:right w:w="0" w:type="dxa"/>
+            </w:tcMar>
+            <w:vAlign w:val="center"/>
+          </w:tcPr>
+          <w:p>
+            <w:pPr>
+              <w:pStyle w:val="Normal"/>
+              <w:jc w:val="left"/>
+              <w:pBdr>
+                <w:bottom w:val="none" w:sz="0" w:space="0" w:color="000000"/>
+                <w:top w:val="none" w:sz="0" w:space="0" w:color="000000"/>
+                <w:left w:val="none" w:sz="0" w:space="0" w:color="000000"/>
+                <w:right w:val="none" w:sz="0" w:space="0" w:color="000000"/>
+              </w:pBdr>
+              <w:spacing w:after="100" w:before="100" w:line="240"/>
+              <w:ind w:left="100" w:right="100" w:firstLine="0" w:firstLineChars="0"/>
+            </w:pPr>
+            <w:r>
+              <w:rPr>
+                <w:rFonts w:ascii="Arial" w:hAnsi="Arial" w:eastAsia="Arial" w:cs="Arial"/>
+                <w:i w:val="false"/>
+                <w:b w:val="false"/>
+                <w:u w:val="none"/>
+                <w:sz w:val="22"/>
+                <w:szCs w:val="22"/>
+                <w:color w:val="000000"/>
+              </w:rPr>
+              <w:t xml:space="preserve">6.763</w:t>
             </w:r>
           </w:p>
         </w:tc>
@@ -1802,7 +1802,7 @@
                 <w:szCs w:val="22"/>
                 <w:color w:val="000000"/>
               </w:rPr>
-              <w:t xml:space="preserve">(5.136)</w:t>
+              <w:t xml:space="preserve">(4.305)</w:t>
             </w:r>
           </w:p>
         </w:tc>
@@ -1896,7 +1896,7 @@
                 <w:szCs w:val="22"/>
                 <w:color w:val="000000"/>
               </w:rPr>
-              <w:t xml:space="preserve">1.145</w:t>
+              <w:t xml:space="preserve">7.582</w:t>
             </w:r>
           </w:p>
         </w:tc>
@@ -1990,7 +1990,7 @@
                 <w:szCs w:val="22"/>
                 <w:color w:val="000000"/>
               </w:rPr>
-              <w:t xml:space="preserve">(4.035)</w:t>
+              <w:t xml:space="preserve">(5.302)</w:t>
             </w:r>
           </w:p>
         </w:tc>
@@ -2084,7 +2084,7 @@
                 <w:szCs w:val="22"/>
                 <w:color w:val="000000"/>
               </w:rPr>
-              <w:t xml:space="preserve">5.962</w:t>
+              <w:t xml:space="preserve">12.404</w:t>
             </w:r>
           </w:p>
         </w:tc>
@@ -2178,7 +2178,7 @@
                 <w:szCs w:val="22"/>
                 <w:color w:val="000000"/>
               </w:rPr>
-              <w:t xml:space="preserve">(3.026)</w:t>
+              <w:t xml:space="preserve">(4.801)</w:t>
             </w:r>
           </w:p>
         </w:tc>
@@ -2272,7 +2272,7 @@
                 <w:szCs w:val="22"/>
                 <w:color w:val="000000"/>
               </w:rPr>
-              <w:t xml:space="preserve">-0.387</w:t>
+              <w:t xml:space="preserve">6.057</w:t>
             </w:r>
           </w:p>
         </w:tc>
@@ -2366,7 +2366,7 @@
                 <w:szCs w:val="22"/>
                 <w:color w:val="000000"/>
               </w:rPr>
-              <w:t xml:space="preserve">(4.013)</w:t>
+              <w:t xml:space="preserve">(5.183)</w:t>
             </w:r>
           </w:p>
         </w:tc>
@@ -2460,7 +2460,7 @@
                 <w:szCs w:val="22"/>
                 <w:color w:val="000000"/>
               </w:rPr>
-              <w:t xml:space="preserve">-2.810</w:t>
+              <w:t xml:space="preserve">3.627</w:t>
             </w:r>
           </w:p>
         </w:tc>
@@ -2554,7 +2554,7 @@
                 <w:szCs w:val="22"/>
                 <w:color w:val="000000"/>
               </w:rPr>
-              <w:t xml:space="preserve">(3.758)</w:t>
+              <w:t xml:space="preserve">(4.988)</w:t>
             </w:r>
           </w:p>
         </w:tc>
@@ -2648,7 +2648,7 @@
                 <w:szCs w:val="22"/>
                 <w:color w:val="000000"/>
               </w:rPr>
-              <w:t xml:space="preserve">2.684</w:t>
+              <w:t xml:space="preserve">9.120</w:t>
             </w:r>
           </w:p>
         </w:tc>
@@ -2742,7 +2742,7 @@
                 <w:szCs w:val="22"/>
                 <w:color w:val="000000"/>
               </w:rPr>
-              <w:t xml:space="preserve">(2.949)</w:t>
+              <w:t xml:space="preserve">(4.145)</w:t>
             </w:r>
           </w:p>
         </w:tc>
@@ -2836,7 +2836,7 @@
                 <w:szCs w:val="22"/>
                 <w:color w:val="000000"/>
               </w:rPr>
-              <w:t xml:space="preserve">5.206</w:t>
+              <w:t xml:space="preserve">11.640</w:t>
             </w:r>
           </w:p>
         </w:tc>
@@ -2930,7 +2930,7 @@
                 <w:szCs w:val="22"/>
                 <w:color w:val="000000"/>
               </w:rPr>
-              <w:t xml:space="preserve">(4.135)</w:t>
+              <w:t xml:space="preserve">(4.722)</w:t>
             </w:r>
           </w:p>
         </w:tc>
@@ -3024,7 +3024,7 @@
                 <w:szCs w:val="22"/>
                 <w:color w:val="000000"/>
               </w:rPr>
-              <w:t xml:space="preserve">-1.456</w:t>
+              <w:t xml:space="preserve">4.971</w:t>
             </w:r>
           </w:p>
         </w:tc>
@@ -3118,7 +3118,7 @@
                 <w:szCs w:val="22"/>
                 <w:color w:val="000000"/>
               </w:rPr>
-              <w:t xml:space="preserve">(3.849)</w:t>
+              <w:t xml:space="preserve">(4.631)</w:t>
             </w:r>
           </w:p>
         </w:tc>
@@ -3212,7 +3212,7 @@
                 <w:szCs w:val="22"/>
                 <w:color w:val="000000"/>
               </w:rPr>
-              <w:t xml:space="preserve">0.807</w:t>
+              <w:t xml:space="preserve">7.236</w:t>
             </w:r>
           </w:p>
         </w:tc>
@@ -3306,7 +3306,7 @@
                 <w:szCs w:val="22"/>
                 <w:color w:val="000000"/>
               </w:rPr>
-              <w:t xml:space="preserve">(3.827)</w:t>
+              <w:t xml:space="preserve">(4.694)</w:t>
             </w:r>
           </w:p>
         </w:tc>
@@ -3400,7 +3400,7 @@
                 <w:szCs w:val="22"/>
                 <w:color w:val="000000"/>
               </w:rPr>
-              <w:t xml:space="preserve">-3.101</w:t>
+              <w:t xml:space="preserve">3.318</w:t>
             </w:r>
           </w:p>
         </w:tc>
@@ -3494,7 +3494,7 @@
                 <w:szCs w:val="22"/>
                 <w:color w:val="000000"/>
               </w:rPr>
-              <w:t xml:space="preserve">(3.794)</w:t>
+              <w:t xml:space="preserve">(3.683)</w:t>
             </w:r>
           </w:p>
         </w:tc>
@@ -3544,51 +3544,51 @@
                 <w:szCs w:val="22"/>
                 <w:color w:val="000000"/>
               </w:rPr>
-              <w:t xml:space="preserve">immunizationhomologous</w:t>
-            </w:r>
-          </w:p>
-        </w:tc>
-        <w:tc>
-          <w:tcPr>
-            <w:tcBorders>
-              <w:bottom w:val="none" w:sz="0" w:space="0" w:color="000000"/>
-              <w:top w:val="none" w:sz="0" w:space="0" w:color="000000"/>
-              <w:left w:val="none" w:sz="0" w:space="0" w:color="000000"/>
-              <w:right w:val="none" w:sz="0" w:space="0" w:color="000000"/>
-            </w:tcBorders>
-            <w:shd w:val="clear" w:color="auto" w:fill="FFFFFF"/>
-            <w:tcMar>
-              <w:top w:w="0" w:type="dxa"/>
-              <w:bottom w:w="0" w:type="dxa"/>
-              <w:left w:w="0" w:type="dxa"/>
-              <w:right w:w="0" w:type="dxa"/>
-            </w:tcMar>
-            <w:vAlign w:val="center"/>
-          </w:tcPr>
-          <w:p>
-            <w:pPr>
-              <w:pStyle w:val="Normal"/>
-              <w:jc w:val="left"/>
-              <w:pBdr>
-                <w:bottom w:val="none" w:sz="0" w:space="0" w:color="000000"/>
-                <w:top w:val="none" w:sz="0" w:space="0" w:color="000000"/>
-                <w:left w:val="none" w:sz="0" w:space="0" w:color="000000"/>
-                <w:right w:val="none" w:sz="0" w:space="0" w:color="000000"/>
-              </w:pBdr>
-              <w:spacing w:after="100" w:before="100" w:line="240"/>
-              <w:ind w:left="100" w:right="100" w:firstLine="0" w:firstLineChars="0"/>
-            </w:pPr>
-            <w:r>
-              <w:rPr>
-                <w:rFonts w:ascii="Arial" w:hAnsi="Arial" w:eastAsia="Arial" w:cs="Arial"/>
-                <w:i w:val="false"/>
-                <w:b w:val="false"/>
-                <w:u w:val="none"/>
-                <w:sz w:val="22"/>
-                <w:szCs w:val="22"/>
-                <w:color w:val="000000"/>
-              </w:rPr>
-              <w:t xml:space="preserve">-0.954</w:t>
+              <w:t xml:space="preserve">immunizationheterologous</w:t>
+            </w:r>
+          </w:p>
+        </w:tc>
+        <w:tc>
+          <w:tcPr>
+            <w:tcBorders>
+              <w:bottom w:val="none" w:sz="0" w:space="0" w:color="000000"/>
+              <w:top w:val="none" w:sz="0" w:space="0" w:color="000000"/>
+              <w:left w:val="none" w:sz="0" w:space="0" w:color="000000"/>
+              <w:right w:val="none" w:sz="0" w:space="0" w:color="000000"/>
+            </w:tcBorders>
+            <w:shd w:val="clear" w:color="auto" w:fill="FFFFFF"/>
+            <w:tcMar>
+              <w:top w:w="0" w:type="dxa"/>
+              <w:bottom w:w="0" w:type="dxa"/>
+              <w:left w:w="0" w:type="dxa"/>
+              <w:right w:w="0" w:type="dxa"/>
+            </w:tcMar>
+            <w:vAlign w:val="center"/>
+          </w:tcPr>
+          <w:p>
+            <w:pPr>
+              <w:pStyle w:val="Normal"/>
+              <w:jc w:val="left"/>
+              <w:pBdr>
+                <w:bottom w:val="none" w:sz="0" w:space="0" w:color="000000"/>
+                <w:top w:val="none" w:sz="0" w:space="0" w:color="000000"/>
+                <w:left w:val="none" w:sz="0" w:space="0" w:color="000000"/>
+                <w:right w:val="none" w:sz="0" w:space="0" w:color="000000"/>
+              </w:pBdr>
+              <w:spacing w:after="100" w:before="100" w:line="240"/>
+              <w:ind w:left="100" w:right="100" w:firstLine="0" w:firstLineChars="0"/>
+            </w:pPr>
+            <w:r>
+              <w:rPr>
+                <w:rFonts w:ascii="Arial" w:hAnsi="Arial" w:eastAsia="Arial" w:cs="Arial"/>
+                <w:i w:val="false"/>
+                <w:b w:val="false"/>
+                <w:u w:val="none"/>
+                <w:sz w:val="22"/>
+                <w:szCs w:val="22"/>
+                <w:color w:val="000000"/>
+              </w:rPr>
+              <w:t xml:space="preserve">3.736</w:t>
             </w:r>
           </w:p>
         </w:tc>
@@ -3682,7 +3682,7 @@
                 <w:szCs w:val="22"/>
                 <w:color w:val="000000"/>
               </w:rPr>
-              <w:t xml:space="preserve">(1.416)</w:t>
+              <w:t xml:space="preserve">(4.152)</w:t>
             </w:r>
           </w:p>
         </w:tc>
@@ -3732,51 +3732,51 @@
                 <w:szCs w:val="22"/>
                 <w:color w:val="000000"/>
               </w:rPr>
-              <w:t xml:space="preserve">immunizationnaive</w:t>
-            </w:r>
-          </w:p>
-        </w:tc>
-        <w:tc>
-          <w:tcPr>
-            <w:tcBorders>
-              <w:bottom w:val="none" w:sz="0" w:space="0" w:color="000000"/>
-              <w:top w:val="none" w:sz="0" w:space="0" w:color="000000"/>
-              <w:left w:val="none" w:sz="0" w:space="0" w:color="000000"/>
-              <w:right w:val="none" w:sz="0" w:space="0" w:color="000000"/>
-            </w:tcBorders>
-            <w:shd w:val="clear" w:color="auto" w:fill="FFFFFF"/>
-            <w:tcMar>
-              <w:top w:w="0" w:type="dxa"/>
-              <w:bottom w:w="0" w:type="dxa"/>
-              <w:left w:w="0" w:type="dxa"/>
-              <w:right w:w="0" w:type="dxa"/>
-            </w:tcMar>
-            <w:vAlign w:val="center"/>
-          </w:tcPr>
-          <w:p>
-            <w:pPr>
-              <w:pStyle w:val="Normal"/>
-              <w:jc w:val="left"/>
-              <w:pBdr>
-                <w:bottom w:val="none" w:sz="0" w:space="0" w:color="000000"/>
-                <w:top w:val="none" w:sz="0" w:space="0" w:color="000000"/>
-                <w:left w:val="none" w:sz="0" w:space="0" w:color="000000"/>
-                <w:right w:val="none" w:sz="0" w:space="0" w:color="000000"/>
-              </w:pBdr>
-              <w:spacing w:after="100" w:before="100" w:line="240"/>
-              <w:ind w:left="100" w:right="100" w:firstLine="0" w:firstLineChars="0"/>
-            </w:pPr>
-            <w:r>
-              <w:rPr>
-                <w:rFonts w:ascii="Arial" w:hAnsi="Arial" w:eastAsia="Arial" w:cs="Arial"/>
-                <w:i w:val="false"/>
-                <w:b w:val="false"/>
-                <w:u w:val="none"/>
-                <w:sz w:val="22"/>
-                <w:szCs w:val="22"/>
-                <w:color w:val="000000"/>
-              </w:rPr>
-              <w:t xml:space="preserve">-0.596</w:t>
+              <w:t xml:space="preserve">immunizationhomologous</w:t>
+            </w:r>
+          </w:p>
+        </w:tc>
+        <w:tc>
+          <w:tcPr>
+            <w:tcBorders>
+              <w:bottom w:val="none" w:sz="0" w:space="0" w:color="000000"/>
+              <w:top w:val="none" w:sz="0" w:space="0" w:color="000000"/>
+              <w:left w:val="none" w:sz="0" w:space="0" w:color="000000"/>
+              <w:right w:val="none" w:sz="0" w:space="0" w:color="000000"/>
+            </w:tcBorders>
+            <w:shd w:val="clear" w:color="auto" w:fill="FFFFFF"/>
+            <w:tcMar>
+              <w:top w:w="0" w:type="dxa"/>
+              <w:bottom w:w="0" w:type="dxa"/>
+              <w:left w:w="0" w:type="dxa"/>
+              <w:right w:w="0" w:type="dxa"/>
+            </w:tcMar>
+            <w:vAlign w:val="center"/>
+          </w:tcPr>
+          <w:p>
+            <w:pPr>
+              <w:pStyle w:val="Normal"/>
+              <w:jc w:val="left"/>
+              <w:pBdr>
+                <w:bottom w:val="none" w:sz="0" w:space="0" w:color="000000"/>
+                <w:top w:val="none" w:sz="0" w:space="0" w:color="000000"/>
+                <w:left w:val="none" w:sz="0" w:space="0" w:color="000000"/>
+                <w:right w:val="none" w:sz="0" w:space="0" w:color="000000"/>
+              </w:pBdr>
+              <w:spacing w:after="100" w:before="100" w:line="240"/>
+              <w:ind w:left="100" w:right="100" w:firstLine="0" w:firstLineChars="0"/>
+            </w:pPr>
+            <w:r>
+              <w:rPr>
+                <w:rFonts w:ascii="Arial" w:hAnsi="Arial" w:eastAsia="Arial" w:cs="Arial"/>
+                <w:i w:val="false"/>
+                <w:b w:val="false"/>
+                <w:u w:val="none"/>
+                <w:sz w:val="22"/>
+                <w:szCs w:val="22"/>
+                <w:color w:val="000000"/>
+              </w:rPr>
+              <w:t xml:space="preserve">2.781</w:t>
             </w:r>
           </w:p>
         </w:tc>
@@ -3870,7 +3870,7 @@
                 <w:szCs w:val="22"/>
                 <w:color w:val="000000"/>
               </w:rPr>
-              <w:t xml:space="preserve">(1.789)</w:t>
+              <w:t xml:space="preserve">(4.023)</w:t>
             </w:r>
           </w:p>
         </w:tc>
@@ -3920,51 +3920,51 @@
                 <w:szCs w:val="22"/>
                 <w:color w:val="000000"/>
               </w:rPr>
-              <w:t xml:space="preserve">immunizationuninfected</w:t>
-            </w:r>
-          </w:p>
-        </w:tc>
-        <w:tc>
-          <w:tcPr>
-            <w:tcBorders>
-              <w:bottom w:val="none" w:sz="0" w:space="0" w:color="000000"/>
-              <w:top w:val="none" w:sz="0" w:space="0" w:color="000000"/>
-              <w:left w:val="none" w:sz="0" w:space="0" w:color="000000"/>
-              <w:right w:val="none" w:sz="0" w:space="0" w:color="000000"/>
-            </w:tcBorders>
-            <w:shd w:val="clear" w:color="auto" w:fill="FFFFFF"/>
-            <w:tcMar>
-              <w:top w:w="0" w:type="dxa"/>
-              <w:bottom w:w="0" w:type="dxa"/>
-              <w:left w:w="0" w:type="dxa"/>
-              <w:right w:w="0" w:type="dxa"/>
-            </w:tcMar>
-            <w:vAlign w:val="center"/>
-          </w:tcPr>
-          <w:p>
-            <w:pPr>
-              <w:pStyle w:val="Normal"/>
-              <w:jc w:val="left"/>
-              <w:pBdr>
-                <w:bottom w:val="none" w:sz="0" w:space="0" w:color="000000"/>
-                <w:top w:val="none" w:sz="0" w:space="0" w:color="000000"/>
-                <w:left w:val="none" w:sz="0" w:space="0" w:color="000000"/>
-                <w:right w:val="none" w:sz="0" w:space="0" w:color="000000"/>
-              </w:pBdr>
-              <w:spacing w:after="100" w:before="100" w:line="240"/>
-              <w:ind w:left="100" w:right="100" w:firstLine="0" w:firstLineChars="0"/>
-            </w:pPr>
-            <w:r>
-              <w:rPr>
-                <w:rFonts w:ascii="Arial" w:hAnsi="Arial" w:eastAsia="Arial" w:cs="Arial"/>
-                <w:i w:val="false"/>
-                <w:b w:val="false"/>
-                <w:u w:val="none"/>
-                <w:sz w:val="22"/>
-                <w:szCs w:val="22"/>
-                <w:color w:val="000000"/>
-              </w:rPr>
-              <w:t xml:space="preserve">-3.366</w:t>
+              <w:t xml:space="preserve">immunizationnaive</w:t>
+            </w:r>
+          </w:p>
+        </w:tc>
+        <w:tc>
+          <w:tcPr>
+            <w:tcBorders>
+              <w:bottom w:val="none" w:sz="0" w:space="0" w:color="000000"/>
+              <w:top w:val="none" w:sz="0" w:space="0" w:color="000000"/>
+              <w:left w:val="none" w:sz="0" w:space="0" w:color="000000"/>
+              <w:right w:val="none" w:sz="0" w:space="0" w:color="000000"/>
+            </w:tcBorders>
+            <w:shd w:val="clear" w:color="auto" w:fill="FFFFFF"/>
+            <w:tcMar>
+              <w:top w:w="0" w:type="dxa"/>
+              <w:bottom w:w="0" w:type="dxa"/>
+              <w:left w:w="0" w:type="dxa"/>
+              <w:right w:w="0" w:type="dxa"/>
+            </w:tcMar>
+            <w:vAlign w:val="center"/>
+          </w:tcPr>
+          <w:p>
+            <w:pPr>
+              <w:pStyle w:val="Normal"/>
+              <w:jc w:val="left"/>
+              <w:pBdr>
+                <w:bottom w:val="none" w:sz="0" w:space="0" w:color="000000"/>
+                <w:top w:val="none" w:sz="0" w:space="0" w:color="000000"/>
+                <w:left w:val="none" w:sz="0" w:space="0" w:color="000000"/>
+                <w:right w:val="none" w:sz="0" w:space="0" w:color="000000"/>
+              </w:pBdr>
+              <w:spacing w:after="100" w:before="100" w:line="240"/>
+              <w:ind w:left="100" w:right="100" w:firstLine="0" w:firstLineChars="0"/>
+            </w:pPr>
+            <w:r>
+              <w:rPr>
+                <w:rFonts w:ascii="Arial" w:hAnsi="Arial" w:eastAsia="Arial" w:cs="Arial"/>
+                <w:i w:val="false"/>
+                <w:b w:val="false"/>
+                <w:u w:val="none"/>
+                <w:sz w:val="22"/>
+                <w:szCs w:val="22"/>
+                <w:color w:val="000000"/>
+              </w:rPr>
+              <w:t xml:space="preserve">3.132</w:t>
             </w:r>
           </w:p>
         </w:tc>
@@ -4058,7 +4058,7 @@
                 <w:szCs w:val="22"/>
                 <w:color w:val="000000"/>
               </w:rPr>
-              <w:t xml:space="preserve">(1.765)</w:t>
+              <w:t xml:space="preserve">(4.206)</w:t>
             </w:r>
           </w:p>
         </w:tc>
@@ -4108,51 +4108,51 @@
                 <w:szCs w:val="22"/>
                 <w:color w:val="000000"/>
               </w:rPr>
-              <w:t xml:space="preserve">weight_dpi0</w:t>
-            </w:r>
-          </w:p>
-        </w:tc>
-        <w:tc>
-          <w:tcPr>
-            <w:tcBorders>
-              <w:bottom w:val="none" w:sz="0" w:space="0" w:color="000000"/>
-              <w:top w:val="none" w:sz="0" w:space="0" w:color="000000"/>
-              <w:left w:val="none" w:sz="0" w:space="0" w:color="000000"/>
-              <w:right w:val="none" w:sz="0" w:space="0" w:color="000000"/>
-            </w:tcBorders>
-            <w:shd w:val="clear" w:color="auto" w:fill="FFFFFF"/>
-            <w:tcMar>
-              <w:top w:w="0" w:type="dxa"/>
-              <w:bottom w:w="0" w:type="dxa"/>
-              <w:left w:w="0" w:type="dxa"/>
-              <w:right w:w="0" w:type="dxa"/>
-            </w:tcMar>
-            <w:vAlign w:val="center"/>
-          </w:tcPr>
-          <w:p>
-            <w:pPr>
-              <w:pStyle w:val="Normal"/>
-              <w:jc w:val="left"/>
-              <w:pBdr>
-                <w:bottom w:val="none" w:sz="0" w:space="0" w:color="000000"/>
-                <w:top w:val="none" w:sz="0" w:space="0" w:color="000000"/>
-                <w:left w:val="none" w:sz="0" w:space="0" w:color="000000"/>
-                <w:right w:val="none" w:sz="0" w:space="0" w:color="000000"/>
-              </w:pBdr>
-              <w:spacing w:after="100" w:before="100" w:line="240"/>
-              <w:ind w:left="100" w:right="100" w:firstLine="0" w:firstLineChars="0"/>
-            </w:pPr>
-            <w:r>
-              <w:rPr>
-                <w:rFonts w:ascii="Arial" w:hAnsi="Arial" w:eastAsia="Arial" w:cs="Arial"/>
-                <w:i w:val="false"/>
-                <w:b w:val="false"/>
-                <w:u w:val="none"/>
-                <w:sz w:val="22"/>
-                <w:szCs w:val="22"/>
-                <w:color w:val="000000"/>
-              </w:rPr>
-              <w:t xml:space="preserve">0.303</w:t>
+              <w:t xml:space="preserve">immunizationuninfected</w:t>
+            </w:r>
+          </w:p>
+        </w:tc>
+        <w:tc>
+          <w:tcPr>
+            <w:tcBorders>
+              <w:bottom w:val="none" w:sz="0" w:space="0" w:color="000000"/>
+              <w:top w:val="none" w:sz="0" w:space="0" w:color="000000"/>
+              <w:left w:val="none" w:sz="0" w:space="0" w:color="000000"/>
+              <w:right w:val="none" w:sz="0" w:space="0" w:color="000000"/>
+            </w:tcBorders>
+            <w:shd w:val="clear" w:color="auto" w:fill="FFFFFF"/>
+            <w:tcMar>
+              <w:top w:w="0" w:type="dxa"/>
+              <w:bottom w:w="0" w:type="dxa"/>
+              <w:left w:w="0" w:type="dxa"/>
+              <w:right w:w="0" w:type="dxa"/>
+            </w:tcMar>
+            <w:vAlign w:val="center"/>
+          </w:tcPr>
+          <w:p>
+            <w:pPr>
+              <w:pStyle w:val="Normal"/>
+              <w:jc w:val="left"/>
+              <w:pBdr>
+                <w:bottom w:val="none" w:sz="0" w:space="0" w:color="000000"/>
+                <w:top w:val="none" w:sz="0" w:space="0" w:color="000000"/>
+                <w:left w:val="none" w:sz="0" w:space="0" w:color="000000"/>
+                <w:right w:val="none" w:sz="0" w:space="0" w:color="000000"/>
+              </w:pBdr>
+              <w:spacing w:after="100" w:before="100" w:line="240"/>
+              <w:ind w:left="100" w:right="100" w:firstLine="0" w:firstLineChars="0"/>
+            </w:pPr>
+            <w:r>
+              <w:rPr>
+                <w:rFonts w:ascii="Arial" w:hAnsi="Arial" w:eastAsia="Arial" w:cs="Arial"/>
+                <w:i w:val="false"/>
+                <w:b w:val="false"/>
+                <w:u w:val="none"/>
+                <w:sz w:val="22"/>
+                <w:szCs w:val="22"/>
+                <w:color w:val="000000"/>
+              </w:rPr>
+              <w:t xml:space="preserve">0.392</w:t>
             </w:r>
           </w:p>
         </w:tc>
@@ -4246,7 +4246,7 @@
                 <w:szCs w:val="22"/>
                 <w:color w:val="000000"/>
               </w:rPr>
-              <w:t xml:space="preserve">(0.131)</w:t>
+              <w:t xml:space="preserve">(3.984)</w:t>
             </w:r>
           </w:p>
         </w:tc>
@@ -4296,51 +4296,51 @@
                 <w:szCs w:val="22"/>
                 <w:color w:val="000000"/>
               </w:rPr>
-              <w:t xml:space="preserve">Num.Obs.</w:t>
-            </w:r>
-          </w:p>
-        </w:tc>
-        <w:tc>
-          <w:tcPr>
-            <w:tcBorders>
-              <w:bottom w:val="none" w:sz="0" w:space="0" w:color="000000"/>
-              <w:top w:val="none" w:sz="0" w:space="0" w:color="000000"/>
-              <w:left w:val="none" w:sz="0" w:space="0" w:color="000000"/>
-              <w:right w:val="none" w:sz="0" w:space="0" w:color="000000"/>
-            </w:tcBorders>
-            <w:shd w:val="clear" w:color="auto" w:fill="FFFFFF"/>
-            <w:tcMar>
-              <w:top w:w="0" w:type="dxa"/>
-              <w:bottom w:w="0" w:type="dxa"/>
-              <w:left w:w="0" w:type="dxa"/>
-              <w:right w:w="0" w:type="dxa"/>
-            </w:tcMar>
-            <w:vAlign w:val="center"/>
-          </w:tcPr>
-          <w:p>
-            <w:pPr>
-              <w:pStyle w:val="Normal"/>
-              <w:jc w:val="left"/>
-              <w:pBdr>
-                <w:bottom w:val="none" w:sz="0" w:space="0" w:color="000000"/>
-                <w:top w:val="none" w:sz="0" w:space="0" w:color="000000"/>
-                <w:left w:val="none" w:sz="0" w:space="0" w:color="000000"/>
-                <w:right w:val="none" w:sz="0" w:space="0" w:color="000000"/>
-              </w:pBdr>
-              <w:spacing w:after="100" w:before="100" w:line="240"/>
-              <w:ind w:left="100" w:right="100" w:firstLine="0" w:firstLineChars="0"/>
-            </w:pPr>
-            <w:r>
-              <w:rPr>
-                <w:rFonts w:ascii="Arial" w:hAnsi="Arial" w:eastAsia="Arial" w:cs="Arial"/>
-                <w:i w:val="false"/>
-                <w:b w:val="false"/>
-                <w:u w:val="none"/>
-                <w:sz w:val="22"/>
-                <w:szCs w:val="22"/>
-                <w:color w:val="000000"/>
-              </w:rPr>
-              <w:t xml:space="preserve">128</w:t>
+              <w:t xml:space="preserve">weight_dpi0</w:t>
+            </w:r>
+          </w:p>
+        </w:tc>
+        <w:tc>
+          <w:tcPr>
+            <w:tcBorders>
+              <w:bottom w:val="none" w:sz="0" w:space="0" w:color="000000"/>
+              <w:top w:val="none" w:sz="0" w:space="0" w:color="000000"/>
+              <w:left w:val="none" w:sz="0" w:space="0" w:color="000000"/>
+              <w:right w:val="none" w:sz="0" w:space="0" w:color="000000"/>
+            </w:tcBorders>
+            <w:shd w:val="clear" w:color="auto" w:fill="FFFFFF"/>
+            <w:tcMar>
+              <w:top w:w="0" w:type="dxa"/>
+              <w:bottom w:w="0" w:type="dxa"/>
+              <w:left w:w="0" w:type="dxa"/>
+              <w:right w:w="0" w:type="dxa"/>
+            </w:tcMar>
+            <w:vAlign w:val="center"/>
+          </w:tcPr>
+          <w:p>
+            <w:pPr>
+              <w:pStyle w:val="Normal"/>
+              <w:jc w:val="left"/>
+              <w:pBdr>
+                <w:bottom w:val="none" w:sz="0" w:space="0" w:color="000000"/>
+                <w:top w:val="none" w:sz="0" w:space="0" w:color="000000"/>
+                <w:left w:val="none" w:sz="0" w:space="0" w:color="000000"/>
+                <w:right w:val="none" w:sz="0" w:space="0" w:color="000000"/>
+              </w:pBdr>
+              <w:spacing w:after="100" w:before="100" w:line="240"/>
+              <w:ind w:left="100" w:right="100" w:firstLine="0" w:firstLineChars="0"/>
+            </w:pPr>
+            <w:r>
+              <w:rPr>
+                <w:rFonts w:ascii="Arial" w:hAnsi="Arial" w:eastAsia="Arial" w:cs="Arial"/>
+                <w:i w:val="false"/>
+                <w:b w:val="false"/>
+                <w:u w:val="none"/>
+                <w:sz w:val="22"/>
+                <w:szCs w:val="22"/>
+                <w:color w:val="000000"/>
+              </w:rPr>
+              <w:t xml:space="preserve">0.304</w:t>
             </w:r>
           </w:p>
         </w:tc>
@@ -4390,51 +4390,51 @@
                 <w:szCs w:val="22"/>
                 <w:color w:val="000000"/>
               </w:rPr>
-              <w:t xml:space="preserve">R2</w:t>
-            </w:r>
-          </w:p>
-        </w:tc>
-        <w:tc>
-          <w:tcPr>
-            <w:tcBorders>
-              <w:bottom w:val="none" w:sz="0" w:space="0" w:color="000000"/>
-              <w:top w:val="none" w:sz="0" w:space="0" w:color="000000"/>
-              <w:left w:val="none" w:sz="0" w:space="0" w:color="000000"/>
-              <w:right w:val="none" w:sz="0" w:space="0" w:color="000000"/>
-            </w:tcBorders>
-            <w:shd w:val="clear" w:color="auto" w:fill="FFFFFF"/>
-            <w:tcMar>
-              <w:top w:w="0" w:type="dxa"/>
-              <w:bottom w:w="0" w:type="dxa"/>
-              <w:left w:w="0" w:type="dxa"/>
-              <w:right w:w="0" w:type="dxa"/>
-            </w:tcMar>
-            <w:vAlign w:val="center"/>
-          </w:tcPr>
-          <w:p>
-            <w:pPr>
-              <w:pStyle w:val="Normal"/>
-              <w:jc w:val="left"/>
-              <w:pBdr>
-                <w:bottom w:val="none" w:sz="0" w:space="0" w:color="000000"/>
-                <w:top w:val="none" w:sz="0" w:space="0" w:color="000000"/>
-                <w:left w:val="none" w:sz="0" w:space="0" w:color="000000"/>
-                <w:right w:val="none" w:sz="0" w:space="0" w:color="000000"/>
-              </w:pBdr>
-              <w:spacing w:after="100" w:before="100" w:line="240"/>
-              <w:ind w:left="100" w:right="100" w:firstLine="0" w:firstLineChars="0"/>
-            </w:pPr>
-            <w:r>
-              <w:rPr>
-                <w:rFonts w:ascii="Arial" w:hAnsi="Arial" w:eastAsia="Arial" w:cs="Arial"/>
-                <w:i w:val="false"/>
-                <w:b w:val="false"/>
-                <w:u w:val="none"/>
-                <w:sz w:val="22"/>
-                <w:szCs w:val="22"/>
-                <w:color w:val="000000"/>
-              </w:rPr>
-              <w:t xml:space="preserve">0.631</w:t>
+              <w:t xml:space="preserve"/>
+            </w:r>
+          </w:p>
+        </w:tc>
+        <w:tc>
+          <w:tcPr>
+            <w:tcBorders>
+              <w:bottom w:val="none" w:sz="0" w:space="0" w:color="000000"/>
+              <w:top w:val="none" w:sz="0" w:space="0" w:color="000000"/>
+              <w:left w:val="none" w:sz="0" w:space="0" w:color="000000"/>
+              <w:right w:val="none" w:sz="0" w:space="0" w:color="000000"/>
+            </w:tcBorders>
+            <w:shd w:val="clear" w:color="auto" w:fill="FFFFFF"/>
+            <w:tcMar>
+              <w:top w:w="0" w:type="dxa"/>
+              <w:bottom w:w="0" w:type="dxa"/>
+              <w:left w:w="0" w:type="dxa"/>
+              <w:right w:w="0" w:type="dxa"/>
+            </w:tcMar>
+            <w:vAlign w:val="center"/>
+          </w:tcPr>
+          <w:p>
+            <w:pPr>
+              <w:pStyle w:val="Normal"/>
+              <w:jc w:val="left"/>
+              <w:pBdr>
+                <w:bottom w:val="none" w:sz="0" w:space="0" w:color="000000"/>
+                <w:top w:val="none" w:sz="0" w:space="0" w:color="000000"/>
+                <w:left w:val="none" w:sz="0" w:space="0" w:color="000000"/>
+                <w:right w:val="none" w:sz="0" w:space="0" w:color="000000"/>
+              </w:pBdr>
+              <w:spacing w:after="100" w:before="100" w:line="240"/>
+              <w:ind w:left="100" w:right="100" w:firstLine="0" w:firstLineChars="0"/>
+            </w:pPr>
+            <w:r>
+              <w:rPr>
+                <w:rFonts w:ascii="Arial" w:hAnsi="Arial" w:eastAsia="Arial" w:cs="Arial"/>
+                <w:i w:val="false"/>
+                <w:b w:val="false"/>
+                <w:u w:val="none"/>
+                <w:sz w:val="22"/>
+                <w:szCs w:val="22"/>
+                <w:color w:val="000000"/>
+              </w:rPr>
+              <w:t xml:space="preserve">(0.132)</w:t>
             </w:r>
           </w:p>
         </w:tc>
@@ -4484,51 +4484,51 @@
                 <w:szCs w:val="22"/>
                 <w:color w:val="000000"/>
               </w:rPr>
-              <w:t xml:space="preserve">R2 Adj.</w:t>
-            </w:r>
-          </w:p>
-        </w:tc>
-        <w:tc>
-          <w:tcPr>
-            <w:tcBorders>
-              <w:bottom w:val="none" w:sz="0" w:space="0" w:color="000000"/>
-              <w:top w:val="none" w:sz="0" w:space="0" w:color="000000"/>
-              <w:left w:val="none" w:sz="0" w:space="0" w:color="000000"/>
-              <w:right w:val="none" w:sz="0" w:space="0" w:color="000000"/>
-            </w:tcBorders>
-            <w:shd w:val="clear" w:color="auto" w:fill="FFFFFF"/>
-            <w:tcMar>
-              <w:top w:w="0" w:type="dxa"/>
-              <w:bottom w:w="0" w:type="dxa"/>
-              <w:left w:w="0" w:type="dxa"/>
-              <w:right w:w="0" w:type="dxa"/>
-            </w:tcMar>
-            <w:vAlign w:val="center"/>
-          </w:tcPr>
-          <w:p>
-            <w:pPr>
-              <w:pStyle w:val="Normal"/>
-              <w:jc w:val="left"/>
-              <w:pBdr>
-                <w:bottom w:val="none" w:sz="0" w:space="0" w:color="000000"/>
-                <w:top w:val="none" w:sz="0" w:space="0" w:color="000000"/>
-                <w:left w:val="none" w:sz="0" w:space="0" w:color="000000"/>
-                <w:right w:val="none" w:sz="0" w:space="0" w:color="000000"/>
-              </w:pBdr>
-              <w:spacing w:after="100" w:before="100" w:line="240"/>
-              <w:ind w:left="100" w:right="100" w:firstLine="0" w:firstLineChars="0"/>
-            </w:pPr>
-            <w:r>
-              <w:rPr>
-                <w:rFonts w:ascii="Arial" w:hAnsi="Arial" w:eastAsia="Arial" w:cs="Arial"/>
-                <w:i w:val="false"/>
-                <w:b w:val="false"/>
-                <w:u w:val="none"/>
-                <w:sz w:val="22"/>
-                <w:szCs w:val="22"/>
-                <w:color w:val="000000"/>
-              </w:rPr>
-              <w:t xml:space="preserve">0.558</w:t>
+              <w:t xml:space="preserve">Num.Obs.</w:t>
+            </w:r>
+          </w:p>
+        </w:tc>
+        <w:tc>
+          <w:tcPr>
+            <w:tcBorders>
+              <w:bottom w:val="none" w:sz="0" w:space="0" w:color="000000"/>
+              <w:top w:val="none" w:sz="0" w:space="0" w:color="000000"/>
+              <w:left w:val="none" w:sz="0" w:space="0" w:color="000000"/>
+              <w:right w:val="none" w:sz="0" w:space="0" w:color="000000"/>
+            </w:tcBorders>
+            <w:shd w:val="clear" w:color="auto" w:fill="FFFFFF"/>
+            <w:tcMar>
+              <w:top w:w="0" w:type="dxa"/>
+              <w:bottom w:w="0" w:type="dxa"/>
+              <w:left w:w="0" w:type="dxa"/>
+              <w:right w:w="0" w:type="dxa"/>
+            </w:tcMar>
+            <w:vAlign w:val="center"/>
+          </w:tcPr>
+          <w:p>
+            <w:pPr>
+              <w:pStyle w:val="Normal"/>
+              <w:jc w:val="left"/>
+              <w:pBdr>
+                <w:bottom w:val="none" w:sz="0" w:space="0" w:color="000000"/>
+                <w:top w:val="none" w:sz="0" w:space="0" w:color="000000"/>
+                <w:left w:val="none" w:sz="0" w:space="0" w:color="000000"/>
+                <w:right w:val="none" w:sz="0" w:space="0" w:color="000000"/>
+              </w:pBdr>
+              <w:spacing w:after="100" w:before="100" w:line="240"/>
+              <w:ind w:left="100" w:right="100" w:firstLine="0" w:firstLineChars="0"/>
+            </w:pPr>
+            <w:r>
+              <w:rPr>
+                <w:rFonts w:ascii="Arial" w:hAnsi="Arial" w:eastAsia="Arial" w:cs="Arial"/>
+                <w:i w:val="false"/>
+                <w:b w:val="false"/>
+                <w:u w:val="none"/>
+                <w:sz w:val="22"/>
+                <w:szCs w:val="22"/>
+                <w:color w:val="000000"/>
+              </w:rPr>
+              <w:t xml:space="preserve">128</w:t>
             </w:r>
           </w:p>
         </w:tc>
@@ -4578,51 +4578,51 @@
                 <w:szCs w:val="22"/>
                 <w:color w:val="000000"/>
               </w:rPr>
-              <w:t xml:space="preserve">AIC</w:t>
-            </w:r>
-          </w:p>
-        </w:tc>
-        <w:tc>
-          <w:tcPr>
-            <w:tcBorders>
-              <w:bottom w:val="none" w:sz="0" w:space="0" w:color="000000"/>
-              <w:top w:val="none" w:sz="0" w:space="0" w:color="000000"/>
-              <w:left w:val="none" w:sz="0" w:space="0" w:color="000000"/>
-              <w:right w:val="none" w:sz="0" w:space="0" w:color="000000"/>
-            </w:tcBorders>
-            <w:shd w:val="clear" w:color="auto" w:fill="FFFFFF"/>
-            <w:tcMar>
-              <w:top w:w="0" w:type="dxa"/>
-              <w:bottom w:w="0" w:type="dxa"/>
-              <w:left w:w="0" w:type="dxa"/>
-              <w:right w:w="0" w:type="dxa"/>
-            </w:tcMar>
-            <w:vAlign w:val="center"/>
-          </w:tcPr>
-          <w:p>
-            <w:pPr>
-              <w:pStyle w:val="Normal"/>
-              <w:jc w:val="left"/>
-              <w:pBdr>
-                <w:bottom w:val="none" w:sz="0" w:space="0" w:color="000000"/>
-                <w:top w:val="none" w:sz="0" w:space="0" w:color="000000"/>
-                <w:left w:val="none" w:sz="0" w:space="0" w:color="000000"/>
-                <w:right w:val="none" w:sz="0" w:space="0" w:color="000000"/>
-              </w:pBdr>
-              <w:spacing w:after="100" w:before="100" w:line="240"/>
-              <w:ind w:left="100" w:right="100" w:firstLine="0" w:firstLineChars="0"/>
-            </w:pPr>
-            <w:r>
-              <w:rPr>
-                <w:rFonts w:ascii="Arial" w:hAnsi="Arial" w:eastAsia="Arial" w:cs="Arial"/>
-                <w:i w:val="false"/>
-                <w:b w:val="false"/>
-                <w:u w:val="none"/>
-                <w:sz w:val="22"/>
-                <w:szCs w:val="22"/>
-                <w:color w:val="000000"/>
-              </w:rPr>
-              <w:t xml:space="preserve">807.9</w:t>
+              <w:t xml:space="preserve">R2</w:t>
+            </w:r>
+          </w:p>
+        </w:tc>
+        <w:tc>
+          <w:tcPr>
+            <w:tcBorders>
+              <w:bottom w:val="none" w:sz="0" w:space="0" w:color="000000"/>
+              <w:top w:val="none" w:sz="0" w:space="0" w:color="000000"/>
+              <w:left w:val="none" w:sz="0" w:space="0" w:color="000000"/>
+              <w:right w:val="none" w:sz="0" w:space="0" w:color="000000"/>
+            </w:tcBorders>
+            <w:shd w:val="clear" w:color="auto" w:fill="FFFFFF"/>
+            <w:tcMar>
+              <w:top w:w="0" w:type="dxa"/>
+              <w:bottom w:w="0" w:type="dxa"/>
+              <w:left w:w="0" w:type="dxa"/>
+              <w:right w:w="0" w:type="dxa"/>
+            </w:tcMar>
+            <w:vAlign w:val="center"/>
+          </w:tcPr>
+          <w:p>
+            <w:pPr>
+              <w:pStyle w:val="Normal"/>
+              <w:jc w:val="left"/>
+              <w:pBdr>
+                <w:bottom w:val="none" w:sz="0" w:space="0" w:color="000000"/>
+                <w:top w:val="none" w:sz="0" w:space="0" w:color="000000"/>
+                <w:left w:val="none" w:sz="0" w:space="0" w:color="000000"/>
+                <w:right w:val="none" w:sz="0" w:space="0" w:color="000000"/>
+              </w:pBdr>
+              <w:spacing w:after="100" w:before="100" w:line="240"/>
+              <w:ind w:left="100" w:right="100" w:firstLine="0" w:firstLineChars="0"/>
+            </w:pPr>
+            <w:r>
+              <w:rPr>
+                <w:rFonts w:ascii="Arial" w:hAnsi="Arial" w:eastAsia="Arial" w:cs="Arial"/>
+                <w:i w:val="false"/>
+                <w:b w:val="false"/>
+                <w:u w:val="none"/>
+                <w:sz w:val="22"/>
+                <w:szCs w:val="22"/>
+                <w:color w:val="000000"/>
+              </w:rPr>
+              <w:t xml:space="preserve">0.631</w:t>
             </w:r>
           </w:p>
         </w:tc>
@@ -4672,51 +4672,51 @@
                 <w:szCs w:val="22"/>
                 <w:color w:val="000000"/>
               </w:rPr>
-              <w:t xml:space="preserve">BIC</w:t>
-            </w:r>
-          </w:p>
-        </w:tc>
-        <w:tc>
-          <w:tcPr>
-            <w:tcBorders>
-              <w:bottom w:val="none" w:sz="0" w:space="0" w:color="000000"/>
-              <w:top w:val="none" w:sz="0" w:space="0" w:color="000000"/>
-              <w:left w:val="none" w:sz="0" w:space="0" w:color="000000"/>
-              <w:right w:val="none" w:sz="0" w:space="0" w:color="000000"/>
-            </w:tcBorders>
-            <w:shd w:val="clear" w:color="auto" w:fill="FFFFFF"/>
-            <w:tcMar>
-              <w:top w:w="0" w:type="dxa"/>
-              <w:bottom w:w="0" w:type="dxa"/>
-              <w:left w:w="0" w:type="dxa"/>
-              <w:right w:w="0" w:type="dxa"/>
-            </w:tcMar>
-            <w:vAlign w:val="center"/>
-          </w:tcPr>
-          <w:p>
-            <w:pPr>
-              <w:pStyle w:val="Normal"/>
-              <w:jc w:val="left"/>
-              <w:pBdr>
-                <w:bottom w:val="none" w:sz="0" w:space="0" w:color="000000"/>
-                <w:top w:val="none" w:sz="0" w:space="0" w:color="000000"/>
-                <w:left w:val="none" w:sz="0" w:space="0" w:color="000000"/>
-                <w:right w:val="none" w:sz="0" w:space="0" w:color="000000"/>
-              </w:pBdr>
-              <w:spacing w:after="100" w:before="100" w:line="240"/>
-              <w:ind w:left="100" w:right="100" w:firstLine="0" w:firstLineChars="0"/>
-            </w:pPr>
-            <w:r>
-              <w:rPr>
-                <w:rFonts w:ascii="Arial" w:hAnsi="Arial" w:eastAsia="Arial" w:cs="Arial"/>
-                <w:i w:val="false"/>
-                <w:b w:val="false"/>
-                <w:u w:val="none"/>
-                <w:sz w:val="22"/>
-                <w:szCs w:val="22"/>
-                <w:color w:val="000000"/>
-              </w:rPr>
-              <w:t xml:space="preserve">873.5</w:t>
+              <w:t xml:space="preserve">R2 Adj.</w:t>
+            </w:r>
+          </w:p>
+        </w:tc>
+        <w:tc>
+          <w:tcPr>
+            <w:tcBorders>
+              <w:bottom w:val="none" w:sz="0" w:space="0" w:color="000000"/>
+              <w:top w:val="none" w:sz="0" w:space="0" w:color="000000"/>
+              <w:left w:val="none" w:sz="0" w:space="0" w:color="000000"/>
+              <w:right w:val="none" w:sz="0" w:space="0" w:color="000000"/>
+            </w:tcBorders>
+            <w:shd w:val="clear" w:color="auto" w:fill="FFFFFF"/>
+            <w:tcMar>
+              <w:top w:w="0" w:type="dxa"/>
+              <w:bottom w:w="0" w:type="dxa"/>
+              <w:left w:w="0" w:type="dxa"/>
+              <w:right w:w="0" w:type="dxa"/>
+            </w:tcMar>
+            <w:vAlign w:val="center"/>
+          </w:tcPr>
+          <w:p>
+            <w:pPr>
+              <w:pStyle w:val="Normal"/>
+              <w:jc w:val="left"/>
+              <w:pBdr>
+                <w:bottom w:val="none" w:sz="0" w:space="0" w:color="000000"/>
+                <w:top w:val="none" w:sz="0" w:space="0" w:color="000000"/>
+                <w:left w:val="none" w:sz="0" w:space="0" w:color="000000"/>
+                <w:right w:val="none" w:sz="0" w:space="0" w:color="000000"/>
+              </w:pBdr>
+              <w:spacing w:after="100" w:before="100" w:line="240"/>
+              <w:ind w:left="100" w:right="100" w:firstLine="0" w:firstLineChars="0"/>
+            </w:pPr>
+            <w:r>
+              <w:rPr>
+                <w:rFonts w:ascii="Arial" w:hAnsi="Arial" w:eastAsia="Arial" w:cs="Arial"/>
+                <w:i w:val="false"/>
+                <w:b w:val="false"/>
+                <w:u w:val="none"/>
+                <w:sz w:val="22"/>
+                <w:szCs w:val="22"/>
+                <w:color w:val="000000"/>
+              </w:rPr>
+              <w:t xml:space="preserve">0.554</w:t>
             </w:r>
           </w:p>
         </w:tc>
@@ -4766,51 +4766,51 @@
                 <w:szCs w:val="22"/>
                 <w:color w:val="000000"/>
               </w:rPr>
-              <w:t xml:space="preserve">Log.Lik.</w:t>
-            </w:r>
-          </w:p>
-        </w:tc>
-        <w:tc>
-          <w:tcPr>
-            <w:tcBorders>
-              <w:bottom w:val="none" w:sz="0" w:space="0" w:color="000000"/>
-              <w:top w:val="none" w:sz="0" w:space="0" w:color="000000"/>
-              <w:left w:val="none" w:sz="0" w:space="0" w:color="000000"/>
-              <w:right w:val="none" w:sz="0" w:space="0" w:color="000000"/>
-            </w:tcBorders>
-            <w:shd w:val="clear" w:color="auto" w:fill="FFFFFF"/>
-            <w:tcMar>
-              <w:top w:w="0" w:type="dxa"/>
-              <w:bottom w:w="0" w:type="dxa"/>
-              <w:left w:w="0" w:type="dxa"/>
-              <w:right w:w="0" w:type="dxa"/>
-            </w:tcMar>
-            <w:vAlign w:val="center"/>
-          </w:tcPr>
-          <w:p>
-            <w:pPr>
-              <w:pStyle w:val="Normal"/>
-              <w:jc w:val="left"/>
-              <w:pBdr>
-                <w:bottom w:val="none" w:sz="0" w:space="0" w:color="000000"/>
-                <w:top w:val="none" w:sz="0" w:space="0" w:color="000000"/>
-                <w:left w:val="none" w:sz="0" w:space="0" w:color="000000"/>
-                <w:right w:val="none" w:sz="0" w:space="0" w:color="000000"/>
-              </w:pBdr>
-              <w:spacing w:after="100" w:before="100" w:line="240"/>
-              <w:ind w:left="100" w:right="100" w:firstLine="0" w:firstLineChars="0"/>
-            </w:pPr>
-            <w:r>
-              <w:rPr>
-                <w:rFonts w:ascii="Arial" w:hAnsi="Arial" w:eastAsia="Arial" w:cs="Arial"/>
-                <w:i w:val="false"/>
-                <w:b w:val="false"/>
-                <w:u w:val="none"/>
-                <w:sz w:val="22"/>
-                <w:szCs w:val="22"/>
-                <w:color w:val="000000"/>
-              </w:rPr>
-              <w:t xml:space="preserve">-380.927</w:t>
+              <w:t xml:space="preserve">AIC</w:t>
+            </w:r>
+          </w:p>
+        </w:tc>
+        <w:tc>
+          <w:tcPr>
+            <w:tcBorders>
+              <w:bottom w:val="none" w:sz="0" w:space="0" w:color="000000"/>
+              <w:top w:val="none" w:sz="0" w:space="0" w:color="000000"/>
+              <w:left w:val="none" w:sz="0" w:space="0" w:color="000000"/>
+              <w:right w:val="none" w:sz="0" w:space="0" w:color="000000"/>
+            </w:tcBorders>
+            <w:shd w:val="clear" w:color="auto" w:fill="FFFFFF"/>
+            <w:tcMar>
+              <w:top w:w="0" w:type="dxa"/>
+              <w:bottom w:w="0" w:type="dxa"/>
+              <w:left w:w="0" w:type="dxa"/>
+              <w:right w:w="0" w:type="dxa"/>
+            </w:tcMar>
+            <w:vAlign w:val="center"/>
+          </w:tcPr>
+          <w:p>
+            <w:pPr>
+              <w:pStyle w:val="Normal"/>
+              <w:jc w:val="left"/>
+              <w:pBdr>
+                <w:bottom w:val="none" w:sz="0" w:space="0" w:color="000000"/>
+                <w:top w:val="none" w:sz="0" w:space="0" w:color="000000"/>
+                <w:left w:val="none" w:sz="0" w:space="0" w:color="000000"/>
+                <w:right w:val="none" w:sz="0" w:space="0" w:color="000000"/>
+              </w:pBdr>
+              <w:spacing w:after="100" w:before="100" w:line="240"/>
+              <w:ind w:left="100" w:right="100" w:firstLine="0" w:firstLineChars="0"/>
+            </w:pPr>
+            <w:r>
+              <w:rPr>
+                <w:rFonts w:ascii="Arial" w:hAnsi="Arial" w:eastAsia="Arial" w:cs="Arial"/>
+                <w:i w:val="false"/>
+                <w:b w:val="false"/>
+                <w:u w:val="none"/>
+                <w:sz w:val="22"/>
+                <w:szCs w:val="22"/>
+                <w:color w:val="000000"/>
+              </w:rPr>
+              <w:t xml:space="preserve">809.8</w:t>
             </w:r>
           </w:p>
         </w:tc>
@@ -4860,51 +4860,51 @@
                 <w:szCs w:val="22"/>
                 <w:color w:val="000000"/>
               </w:rPr>
-              <w:t xml:space="preserve">F</w:t>
-            </w:r>
-          </w:p>
-        </w:tc>
-        <w:tc>
-          <w:tcPr>
-            <w:tcBorders>
-              <w:bottom w:val="none" w:sz="0" w:space="0" w:color="000000"/>
-              <w:top w:val="none" w:sz="0" w:space="0" w:color="000000"/>
-              <w:left w:val="none" w:sz="0" w:space="0" w:color="000000"/>
-              <w:right w:val="none" w:sz="0" w:space="0" w:color="000000"/>
-            </w:tcBorders>
-            <w:shd w:val="clear" w:color="auto" w:fill="FFFFFF"/>
-            <w:tcMar>
-              <w:top w:w="0" w:type="dxa"/>
-              <w:bottom w:w="0" w:type="dxa"/>
-              <w:left w:w="0" w:type="dxa"/>
-              <w:right w:w="0" w:type="dxa"/>
-            </w:tcMar>
-            <w:vAlign w:val="center"/>
-          </w:tcPr>
-          <w:p>
-            <w:pPr>
-              <w:pStyle w:val="Normal"/>
-              <w:jc w:val="left"/>
-              <w:pBdr>
-                <w:bottom w:val="none" w:sz="0" w:space="0" w:color="000000"/>
-                <w:top w:val="none" w:sz="0" w:space="0" w:color="000000"/>
-                <w:left w:val="none" w:sz="0" w:space="0" w:color="000000"/>
-                <w:right w:val="none" w:sz="0" w:space="0" w:color="000000"/>
-              </w:pBdr>
-              <w:spacing w:after="100" w:before="100" w:line="240"/>
-              <w:ind w:left="100" w:right="100" w:firstLine="0" w:firstLineChars="0"/>
-            </w:pPr>
-            <w:r>
-              <w:rPr>
-                <w:rFonts w:ascii="Arial" w:hAnsi="Arial" w:eastAsia="Arial" w:cs="Arial"/>
-                <w:i w:val="false"/>
-                <w:b w:val="false"/>
-                <w:u w:val="none"/>
-                <w:sz w:val="22"/>
-                <w:szCs w:val="22"/>
-                <w:color w:val="000000"/>
-              </w:rPr>
-              <w:t xml:space="preserve">8.634</w:t>
+              <w:t xml:space="preserve">BIC</w:t>
+            </w:r>
+          </w:p>
+        </w:tc>
+        <w:tc>
+          <w:tcPr>
+            <w:tcBorders>
+              <w:bottom w:val="none" w:sz="0" w:space="0" w:color="000000"/>
+              <w:top w:val="none" w:sz="0" w:space="0" w:color="000000"/>
+              <w:left w:val="none" w:sz="0" w:space="0" w:color="000000"/>
+              <w:right w:val="none" w:sz="0" w:space="0" w:color="000000"/>
+            </w:tcBorders>
+            <w:shd w:val="clear" w:color="auto" w:fill="FFFFFF"/>
+            <w:tcMar>
+              <w:top w:w="0" w:type="dxa"/>
+              <w:bottom w:w="0" w:type="dxa"/>
+              <w:left w:w="0" w:type="dxa"/>
+              <w:right w:w="0" w:type="dxa"/>
+            </w:tcMar>
+            <w:vAlign w:val="center"/>
+          </w:tcPr>
+          <w:p>
+            <w:pPr>
+              <w:pStyle w:val="Normal"/>
+              <w:jc w:val="left"/>
+              <w:pBdr>
+                <w:bottom w:val="none" w:sz="0" w:space="0" w:color="000000"/>
+                <w:top w:val="none" w:sz="0" w:space="0" w:color="000000"/>
+                <w:left w:val="none" w:sz="0" w:space="0" w:color="000000"/>
+                <w:right w:val="none" w:sz="0" w:space="0" w:color="000000"/>
+              </w:pBdr>
+              <w:spacing w:after="100" w:before="100" w:line="240"/>
+              <w:ind w:left="100" w:right="100" w:firstLine="0" w:firstLineChars="0"/>
+            </w:pPr>
+            <w:r>
+              <w:rPr>
+                <w:rFonts w:ascii="Arial" w:hAnsi="Arial" w:eastAsia="Arial" w:cs="Arial"/>
+                <w:i w:val="false"/>
+                <w:b w:val="false"/>
+                <w:u w:val="none"/>
+                <w:sz w:val="22"/>
+                <w:szCs w:val="22"/>
+                <w:color w:val="000000"/>
+              </w:rPr>
+              <w:t xml:space="preserve">878.3</w:t>
             </w:r>
           </w:p>
         </w:tc>
@@ -4914,6 +4914,194 @@
           <w:trHeight w:val="360" w:hRule="auto"/>
         </w:trPr>
         body52
+        <w:tc>
+          <w:tcPr>
+            <w:tcBorders>
+              <w:bottom w:val="none" w:sz="0" w:space="0" w:color="000000"/>
+              <w:top w:val="none" w:sz="0" w:space="0" w:color="000000"/>
+              <w:left w:val="none" w:sz="0" w:space="0" w:color="000000"/>
+              <w:right w:val="none" w:sz="0" w:space="0" w:color="000000"/>
+            </w:tcBorders>
+            <w:shd w:val="clear" w:color="auto" w:fill="FFFFFF"/>
+            <w:tcMar>
+              <w:top w:w="0" w:type="dxa"/>
+              <w:bottom w:w="0" w:type="dxa"/>
+              <w:left w:w="0" w:type="dxa"/>
+              <w:right w:w="0" w:type="dxa"/>
+            </w:tcMar>
+            <w:vAlign w:val="center"/>
+          </w:tcPr>
+          <w:p>
+            <w:pPr>
+              <w:pStyle w:val="Normal"/>
+              <w:jc w:val="left"/>
+              <w:pBdr>
+                <w:bottom w:val="none" w:sz="0" w:space="0" w:color="000000"/>
+                <w:top w:val="none" w:sz="0" w:space="0" w:color="000000"/>
+                <w:left w:val="none" w:sz="0" w:space="0" w:color="000000"/>
+                <w:right w:val="none" w:sz="0" w:space="0" w:color="000000"/>
+              </w:pBdr>
+              <w:spacing w:after="100" w:before="100" w:line="240"/>
+              <w:ind w:left="100" w:right="100" w:firstLine="0" w:firstLineChars="0"/>
+            </w:pPr>
+            <w:r>
+              <w:rPr>
+                <w:rFonts w:ascii="Arial" w:hAnsi="Arial" w:eastAsia="Arial" w:cs="Arial"/>
+                <w:i w:val="false"/>
+                <w:b w:val="false"/>
+                <w:u w:val="none"/>
+                <w:sz w:val="22"/>
+                <w:szCs w:val="22"/>
+                <w:color w:val="000000"/>
+              </w:rPr>
+              <w:t xml:space="preserve">Log.Lik.</w:t>
+            </w:r>
+          </w:p>
+        </w:tc>
+        <w:tc>
+          <w:tcPr>
+            <w:tcBorders>
+              <w:bottom w:val="none" w:sz="0" w:space="0" w:color="000000"/>
+              <w:top w:val="none" w:sz="0" w:space="0" w:color="000000"/>
+              <w:left w:val="none" w:sz="0" w:space="0" w:color="000000"/>
+              <w:right w:val="none" w:sz="0" w:space="0" w:color="000000"/>
+            </w:tcBorders>
+            <w:shd w:val="clear" w:color="auto" w:fill="FFFFFF"/>
+            <w:tcMar>
+              <w:top w:w="0" w:type="dxa"/>
+              <w:bottom w:w="0" w:type="dxa"/>
+              <w:left w:w="0" w:type="dxa"/>
+              <w:right w:w="0" w:type="dxa"/>
+            </w:tcMar>
+            <w:vAlign w:val="center"/>
+          </w:tcPr>
+          <w:p>
+            <w:pPr>
+              <w:pStyle w:val="Normal"/>
+              <w:jc w:val="left"/>
+              <w:pBdr>
+                <w:bottom w:val="none" w:sz="0" w:space="0" w:color="000000"/>
+                <w:top w:val="none" w:sz="0" w:space="0" w:color="000000"/>
+                <w:left w:val="none" w:sz="0" w:space="0" w:color="000000"/>
+                <w:right w:val="none" w:sz="0" w:space="0" w:color="000000"/>
+              </w:pBdr>
+              <w:spacing w:after="100" w:before="100" w:line="240"/>
+              <w:ind w:left="100" w:right="100" w:firstLine="0" w:firstLineChars="0"/>
+            </w:pPr>
+            <w:r>
+              <w:rPr>
+                <w:rFonts w:ascii="Arial" w:hAnsi="Arial" w:eastAsia="Arial" w:cs="Arial"/>
+                <w:i w:val="false"/>
+                <w:b w:val="false"/>
+                <w:u w:val="none"/>
+                <w:sz w:val="22"/>
+                <w:szCs w:val="22"/>
+                <w:color w:val="000000"/>
+              </w:rPr>
+              <w:t xml:space="preserve">-380.921</w:t>
+            </w:r>
+          </w:p>
+        </w:tc>
+      </w:tr>
+      <w:tr>
+        <w:trPr>
+          <w:trHeight w:val="360" w:hRule="auto"/>
+        </w:trPr>
+        body53
+        <w:tc>
+          <w:tcPr>
+            <w:tcBorders>
+              <w:bottom w:val="none" w:sz="0" w:space="0" w:color="000000"/>
+              <w:top w:val="none" w:sz="0" w:space="0" w:color="000000"/>
+              <w:left w:val="none" w:sz="0" w:space="0" w:color="000000"/>
+              <w:right w:val="none" w:sz="0" w:space="0" w:color="000000"/>
+            </w:tcBorders>
+            <w:shd w:val="clear" w:color="auto" w:fill="FFFFFF"/>
+            <w:tcMar>
+              <w:top w:w="0" w:type="dxa"/>
+              <w:bottom w:w="0" w:type="dxa"/>
+              <w:left w:w="0" w:type="dxa"/>
+              <w:right w:w="0" w:type="dxa"/>
+            </w:tcMar>
+            <w:vAlign w:val="center"/>
+          </w:tcPr>
+          <w:p>
+            <w:pPr>
+              <w:pStyle w:val="Normal"/>
+              <w:jc w:val="left"/>
+              <w:pBdr>
+                <w:bottom w:val="none" w:sz="0" w:space="0" w:color="000000"/>
+                <w:top w:val="none" w:sz="0" w:space="0" w:color="000000"/>
+                <w:left w:val="none" w:sz="0" w:space="0" w:color="000000"/>
+                <w:right w:val="none" w:sz="0" w:space="0" w:color="000000"/>
+              </w:pBdr>
+              <w:spacing w:after="100" w:before="100" w:line="240"/>
+              <w:ind w:left="100" w:right="100" w:firstLine="0" w:firstLineChars="0"/>
+            </w:pPr>
+            <w:r>
+              <w:rPr>
+                <w:rFonts w:ascii="Arial" w:hAnsi="Arial" w:eastAsia="Arial" w:cs="Arial"/>
+                <w:i w:val="false"/>
+                <w:b w:val="false"/>
+                <w:u w:val="none"/>
+                <w:sz w:val="22"/>
+                <w:szCs w:val="22"/>
+                <w:color w:val="000000"/>
+              </w:rPr>
+              <w:t xml:space="preserve">F</w:t>
+            </w:r>
+          </w:p>
+        </w:tc>
+        <w:tc>
+          <w:tcPr>
+            <w:tcBorders>
+              <w:bottom w:val="none" w:sz="0" w:space="0" w:color="000000"/>
+              <w:top w:val="none" w:sz="0" w:space="0" w:color="000000"/>
+              <w:left w:val="none" w:sz="0" w:space="0" w:color="000000"/>
+              <w:right w:val="none" w:sz="0" w:space="0" w:color="000000"/>
+            </w:tcBorders>
+            <w:shd w:val="clear" w:color="auto" w:fill="FFFFFF"/>
+            <w:tcMar>
+              <w:top w:w="0" w:type="dxa"/>
+              <w:bottom w:w="0" w:type="dxa"/>
+              <w:left w:w="0" w:type="dxa"/>
+              <w:right w:w="0" w:type="dxa"/>
+            </w:tcMar>
+            <w:vAlign w:val="center"/>
+          </w:tcPr>
+          <w:p>
+            <w:pPr>
+              <w:pStyle w:val="Normal"/>
+              <w:jc w:val="left"/>
+              <w:pBdr>
+                <w:bottom w:val="none" w:sz="0" w:space="0" w:color="000000"/>
+                <w:top w:val="none" w:sz="0" w:space="0" w:color="000000"/>
+                <w:left w:val="none" w:sz="0" w:space="0" w:color="000000"/>
+                <w:right w:val="none" w:sz="0" w:space="0" w:color="000000"/>
+              </w:pBdr>
+              <w:spacing w:after="100" w:before="100" w:line="240"/>
+              <w:ind w:left="100" w:right="100" w:firstLine="0" w:firstLineChars="0"/>
+            </w:pPr>
+            <w:r>
+              <w:rPr>
+                <w:rFonts w:ascii="Arial" w:hAnsi="Arial" w:eastAsia="Arial" w:cs="Arial"/>
+                <w:i w:val="false"/>
+                <w:b w:val="false"/>
+                <w:u w:val="none"/>
+                <w:sz w:val="22"/>
+                <w:szCs w:val="22"/>
+                <w:color w:val="000000"/>
+              </w:rPr>
+              <w:t xml:space="preserve">8.165</w:t>
+            </w:r>
+          </w:p>
+        </w:tc>
+      </w:tr>
+      <w:tr>
+        <w:trPr>
+          <w:trHeight w:val="360" w:hRule="auto"/>
+        </w:trPr>
+        body54
         <w:tc>
           <w:tcPr>
             <w:tcBorders>

</xml_diff>

<commit_message>
repairing scripts for figure 1
</commit_message>
<xml_diff>
--- a/output/tables/lab_model1.docx
+++ b/output/tables/lab_model1.docx
@@ -204,7 +204,7 @@
                 <w:szCs w:val="22"/>
                 <w:color w:val="000000"/>
               </w:rPr>
-              <w:t xml:space="preserve">-5.123</w:t>
+              <w:t xml:space="preserve">-1.495</w:t>
             </w:r>
           </w:p>
         </w:tc>
@@ -298,7 +298,7 @@
                 <w:szCs w:val="22"/>
                 <w:color w:val="000000"/>
               </w:rPr>
-              <w:t xml:space="preserve">(7.879)</w:t>
+              <w:t xml:space="preserve">(5.622)</w:t>
             </w:r>
           </w:p>
         </w:tc>
@@ -1288,51 +1288,51 @@
                 <w:szCs w:val="22"/>
                 <w:color w:val="000000"/>
               </w:rPr>
-              <w:t xml:space="preserve">mouse_strainBUSNA_BUSNA</w:t>
-            </w:r>
-          </w:p>
-        </w:tc>
-        <w:tc>
-          <w:tcPr>
-            <w:tcBorders>
-              <w:bottom w:val="none" w:sz="0" w:space="0" w:color="000000"/>
-              <w:top w:val="none" w:sz="0" w:space="0" w:color="000000"/>
-              <w:left w:val="none" w:sz="0" w:space="0" w:color="000000"/>
-              <w:right w:val="none" w:sz="0" w:space="0" w:color="000000"/>
-            </w:tcBorders>
-            <w:shd w:val="clear" w:color="auto" w:fill="FFFFFF"/>
-            <w:tcMar>
-              <w:top w:w="0" w:type="dxa"/>
-              <w:bottom w:w="0" w:type="dxa"/>
-              <w:left w:w="0" w:type="dxa"/>
-              <w:right w:w="0" w:type="dxa"/>
-            </w:tcMar>
-            <w:vAlign w:val="center"/>
-          </w:tcPr>
-          <w:p>
-            <w:pPr>
-              <w:pStyle w:val="Normal"/>
-              <w:jc w:val="left"/>
-              <w:pBdr>
-                <w:bottom w:val="none" w:sz="0" w:space="0" w:color="000000"/>
-                <w:top w:val="none" w:sz="0" w:space="0" w:color="000000"/>
-                <w:left w:val="none" w:sz="0" w:space="0" w:color="000000"/>
-                <w:right w:val="none" w:sz="0" w:space="0" w:color="000000"/>
-              </w:pBdr>
-              <w:spacing w:after="100" w:before="100" w:line="240"/>
-              <w:ind w:left="100" w:right="100" w:firstLine="0" w:firstLineChars="0"/>
-            </w:pPr>
-            <w:r>
-              <w:rPr>
-                <w:rFonts w:ascii="Arial" w:hAnsi="Arial" w:eastAsia="Arial" w:cs="Arial"/>
-                <w:i w:val="false"/>
-                <w:b w:val="false"/>
-                <w:u w:val="none"/>
-                <w:sz w:val="22"/>
-                <w:szCs w:val="22"/>
-                <w:color w:val="000000"/>
-              </w:rPr>
-              <w:t xml:space="preserve">6.447</w:t>
+              <w:t xml:space="preserve">mouse_strainSTRA STRA</w:t>
+            </w:r>
+          </w:p>
+        </w:tc>
+        <w:tc>
+          <w:tcPr>
+            <w:tcBorders>
+              <w:bottom w:val="none" w:sz="0" w:space="0" w:color="000000"/>
+              <w:top w:val="none" w:sz="0" w:space="0" w:color="000000"/>
+              <w:left w:val="none" w:sz="0" w:space="0" w:color="000000"/>
+              <w:right w:val="none" w:sz="0" w:space="0" w:color="000000"/>
+            </w:tcBorders>
+            <w:shd w:val="clear" w:color="auto" w:fill="FFFFFF"/>
+            <w:tcMar>
+              <w:top w:w="0" w:type="dxa"/>
+              <w:bottom w:w="0" w:type="dxa"/>
+              <w:left w:w="0" w:type="dxa"/>
+              <w:right w:w="0" w:type="dxa"/>
+            </w:tcMar>
+            <w:vAlign w:val="center"/>
+          </w:tcPr>
+          <w:p>
+            <w:pPr>
+              <w:pStyle w:val="Normal"/>
+              <w:jc w:val="left"/>
+              <w:pBdr>
+                <w:bottom w:val="none" w:sz="0" w:space="0" w:color="000000"/>
+                <w:top w:val="none" w:sz="0" w:space="0" w:color="000000"/>
+                <w:left w:val="none" w:sz="0" w:space="0" w:color="000000"/>
+                <w:right w:val="none" w:sz="0" w:space="0" w:color="000000"/>
+              </w:pBdr>
+              <w:spacing w:after="100" w:before="100" w:line="240"/>
+              <w:ind w:left="100" w:right="100" w:firstLine="0" w:firstLineChars="0"/>
+            </w:pPr>
+            <w:r>
+              <w:rPr>
+                <w:rFonts w:ascii="Arial" w:hAnsi="Arial" w:eastAsia="Arial" w:cs="Arial"/>
+                <w:i w:val="false"/>
+                <w:b w:val="false"/>
+                <w:u w:val="none"/>
+                <w:sz w:val="22"/>
+                <w:szCs w:val="22"/>
+                <w:color w:val="000000"/>
+              </w:rPr>
+              <w:t xml:space="preserve">-0.309</w:t>
             </w:r>
           </w:p>
         </w:tc>
@@ -1426,7 +1426,7 @@
                 <w:szCs w:val="22"/>
                 <w:color w:val="000000"/>
               </w:rPr>
-              <w:t xml:space="preserve">(5.161)</w:t>
+              <w:t xml:space="preserve">(3.704)</w:t>
             </w:r>
           </w:p>
         </w:tc>
@@ -1476,51 +1476,51 @@
                 <w:szCs w:val="22"/>
                 <w:color w:val="000000"/>
               </w:rPr>
-              <w:t xml:space="preserve">mouse_strainBUSNA_PWD</w:t>
-            </w:r>
-          </w:p>
-        </w:tc>
-        <w:tc>
-          <w:tcPr>
-            <w:tcBorders>
-              <w:bottom w:val="none" w:sz="0" w:space="0" w:color="000000"/>
-              <w:top w:val="none" w:sz="0" w:space="0" w:color="000000"/>
-              <w:left w:val="none" w:sz="0" w:space="0" w:color="000000"/>
-              <w:right w:val="none" w:sz="0" w:space="0" w:color="000000"/>
-            </w:tcBorders>
-            <w:shd w:val="clear" w:color="auto" w:fill="FFFFFF"/>
-            <w:tcMar>
-              <w:top w:w="0" w:type="dxa"/>
-              <w:bottom w:w="0" w:type="dxa"/>
-              <w:left w:w="0" w:type="dxa"/>
-              <w:right w:w="0" w:type="dxa"/>
-            </w:tcMar>
-            <w:vAlign w:val="center"/>
-          </w:tcPr>
-          <w:p>
-            <w:pPr>
-              <w:pStyle w:val="Normal"/>
-              <w:jc w:val="left"/>
-              <w:pBdr>
-                <w:bottom w:val="none" w:sz="0" w:space="0" w:color="000000"/>
-                <w:top w:val="none" w:sz="0" w:space="0" w:color="000000"/>
-                <w:left w:val="none" w:sz="0" w:space="0" w:color="000000"/>
-                <w:right w:val="none" w:sz="0" w:space="0" w:color="000000"/>
-              </w:pBdr>
-              <w:spacing w:after="100" w:before="100" w:line="240"/>
-              <w:ind w:left="100" w:right="100" w:firstLine="0" w:firstLineChars="0"/>
-            </w:pPr>
-            <w:r>
-              <w:rPr>
-                <w:rFonts w:ascii="Arial" w:hAnsi="Arial" w:eastAsia="Arial" w:cs="Arial"/>
-                <w:i w:val="false"/>
-                <w:b w:val="false"/>
-                <w:u w:val="none"/>
-                <w:sz w:val="22"/>
-                <w:szCs w:val="22"/>
-                <w:color w:val="000000"/>
-              </w:rPr>
-              <w:t xml:space="preserve">6.590</w:t>
+              <w:t xml:space="preserve">mouse_strainPWD BUSNA</w:t>
+            </w:r>
+          </w:p>
+        </w:tc>
+        <w:tc>
+          <w:tcPr>
+            <w:tcBorders>
+              <w:bottom w:val="none" w:sz="0" w:space="0" w:color="000000"/>
+              <w:top w:val="none" w:sz="0" w:space="0" w:color="000000"/>
+              <w:left w:val="none" w:sz="0" w:space="0" w:color="000000"/>
+              <w:right w:val="none" w:sz="0" w:space="0" w:color="000000"/>
+            </w:tcBorders>
+            <w:shd w:val="clear" w:color="auto" w:fill="FFFFFF"/>
+            <w:tcMar>
+              <w:top w:w="0" w:type="dxa"/>
+              <w:bottom w:w="0" w:type="dxa"/>
+              <w:left w:w="0" w:type="dxa"/>
+              <w:right w:w="0" w:type="dxa"/>
+            </w:tcMar>
+            <w:vAlign w:val="center"/>
+          </w:tcPr>
+          <w:p>
+            <w:pPr>
+              <w:pStyle w:val="Normal"/>
+              <w:jc w:val="left"/>
+              <w:pBdr>
+                <w:bottom w:val="none" w:sz="0" w:space="0" w:color="000000"/>
+                <w:top w:val="none" w:sz="0" w:space="0" w:color="000000"/>
+                <w:left w:val="none" w:sz="0" w:space="0" w:color="000000"/>
+                <w:right w:val="none" w:sz="0" w:space="0" w:color="000000"/>
+              </w:pBdr>
+              <w:spacing w:after="100" w:before="100" w:line="240"/>
+              <w:ind w:left="100" w:right="100" w:firstLine="0" w:firstLineChars="0"/>
+            </w:pPr>
+            <w:r>
+              <w:rPr>
+                <w:rFonts w:ascii="Arial" w:hAnsi="Arial" w:eastAsia="Arial" w:cs="Arial"/>
+                <w:i w:val="false"/>
+                <w:b w:val="false"/>
+                <w:u w:val="none"/>
+                <w:sz w:val="22"/>
+                <w:szCs w:val="22"/>
+                <w:color w:val="000000"/>
+              </w:rPr>
+              <w:t xml:space="preserve">3.955</w:t>
             </w:r>
           </w:p>
         </w:tc>
@@ -1614,7 +1614,7 @@
                 <w:szCs w:val="22"/>
                 <w:color w:val="000000"/>
               </w:rPr>
-              <w:t xml:space="preserve">(5.956)</w:t>
+              <w:t xml:space="preserve">(4.018)</w:t>
             </w:r>
           </w:p>
         </w:tc>
@@ -1664,51 +1664,51 @@
                 <w:szCs w:val="22"/>
                 <w:color w:val="000000"/>
               </w:rPr>
-              <w:t xml:space="preserve">mouse_strainBUSNA_STRA</w:t>
-            </w:r>
-          </w:p>
-        </w:tc>
-        <w:tc>
-          <w:tcPr>
-            <w:tcBorders>
-              <w:bottom w:val="none" w:sz="0" w:space="0" w:color="000000"/>
-              <w:top w:val="none" w:sz="0" w:space="0" w:color="000000"/>
-              <w:left w:val="none" w:sz="0" w:space="0" w:color="000000"/>
-              <w:right w:val="none" w:sz="0" w:space="0" w:color="000000"/>
-            </w:tcBorders>
-            <w:shd w:val="clear" w:color="auto" w:fill="FFFFFF"/>
-            <w:tcMar>
-              <w:top w:w="0" w:type="dxa"/>
-              <w:bottom w:w="0" w:type="dxa"/>
-              <w:left w:w="0" w:type="dxa"/>
-              <w:right w:w="0" w:type="dxa"/>
-            </w:tcMar>
-            <w:vAlign w:val="center"/>
-          </w:tcPr>
-          <w:p>
-            <w:pPr>
-              <w:pStyle w:val="Normal"/>
-              <w:jc w:val="left"/>
-              <w:pBdr>
-                <w:bottom w:val="none" w:sz="0" w:space="0" w:color="000000"/>
-                <w:top w:val="none" w:sz="0" w:space="0" w:color="000000"/>
-                <w:left w:val="none" w:sz="0" w:space="0" w:color="000000"/>
-                <w:right w:val="none" w:sz="0" w:space="0" w:color="000000"/>
-              </w:pBdr>
-              <w:spacing w:after="100" w:before="100" w:line="240"/>
-              <w:ind w:left="100" w:right="100" w:firstLine="0" w:firstLineChars="0"/>
-            </w:pPr>
-            <w:r>
-              <w:rPr>
-                <w:rFonts w:ascii="Arial" w:hAnsi="Arial" w:eastAsia="Arial" w:cs="Arial"/>
-                <w:i w:val="false"/>
-                <w:b w:val="false"/>
-                <w:u w:val="none"/>
-                <w:sz w:val="22"/>
-                <w:szCs w:val="22"/>
-                <w:color w:val="000000"/>
-              </w:rPr>
-              <w:t xml:space="preserve">6.763</w:t>
+              <w:t xml:space="preserve">mouse_strainSTRA BUSNA</w:t>
+            </w:r>
+          </w:p>
+        </w:tc>
+        <w:tc>
+          <w:tcPr>
+            <w:tcBorders>
+              <w:bottom w:val="none" w:sz="0" w:space="0" w:color="000000"/>
+              <w:top w:val="none" w:sz="0" w:space="0" w:color="000000"/>
+              <w:left w:val="none" w:sz="0" w:space="0" w:color="000000"/>
+              <w:right w:val="none" w:sz="0" w:space="0" w:color="000000"/>
+            </w:tcBorders>
+            <w:shd w:val="clear" w:color="auto" w:fill="FFFFFF"/>
+            <w:tcMar>
+              <w:top w:w="0" w:type="dxa"/>
+              <w:bottom w:w="0" w:type="dxa"/>
+              <w:left w:w="0" w:type="dxa"/>
+              <w:right w:w="0" w:type="dxa"/>
+            </w:tcMar>
+            <w:vAlign w:val="center"/>
+          </w:tcPr>
+          <w:p>
+            <w:pPr>
+              <w:pStyle w:val="Normal"/>
+              <w:jc w:val="left"/>
+              <w:pBdr>
+                <w:bottom w:val="none" w:sz="0" w:space="0" w:color="000000"/>
+                <w:top w:val="none" w:sz="0" w:space="0" w:color="000000"/>
+                <w:left w:val="none" w:sz="0" w:space="0" w:color="000000"/>
+                <w:right w:val="none" w:sz="0" w:space="0" w:color="000000"/>
+              </w:pBdr>
+              <w:spacing w:after="100" w:before="100" w:line="240"/>
+              <w:ind w:left="100" w:right="100" w:firstLine="0" w:firstLineChars="0"/>
+            </w:pPr>
+            <w:r>
+              <w:rPr>
+                <w:rFonts w:ascii="Arial" w:hAnsi="Arial" w:eastAsia="Arial" w:cs="Arial"/>
+                <w:i w:val="false"/>
+                <w:b w:val="false"/>
+                <w:u w:val="none"/>
+                <w:sz w:val="22"/>
+                <w:szCs w:val="22"/>
+                <w:color w:val="000000"/>
+              </w:rPr>
+              <w:t xml:space="preserve">1.344</w:t>
             </w:r>
           </w:p>
         </w:tc>
@@ -1802,7 +1802,7 @@
                 <w:szCs w:val="22"/>
                 <w:color w:val="000000"/>
               </w:rPr>
-              <w:t xml:space="preserve">(4.305)</w:t>
+              <w:t xml:space="preserve">(3.840)</w:t>
             </w:r>
           </w:p>
         </w:tc>
@@ -1852,51 +1852,51 @@
                 <w:szCs w:val="22"/>
                 <w:color w:val="000000"/>
               </w:rPr>
-              <w:t xml:space="preserve">mouse_strainPWD_BUSNA</w:t>
-            </w:r>
-          </w:p>
-        </w:tc>
-        <w:tc>
-          <w:tcPr>
-            <w:tcBorders>
-              <w:bottom w:val="none" w:sz="0" w:space="0" w:color="000000"/>
-              <w:top w:val="none" w:sz="0" w:space="0" w:color="000000"/>
-              <w:left w:val="none" w:sz="0" w:space="0" w:color="000000"/>
-              <w:right w:val="none" w:sz="0" w:space="0" w:color="000000"/>
-            </w:tcBorders>
-            <w:shd w:val="clear" w:color="auto" w:fill="FFFFFF"/>
-            <w:tcMar>
-              <w:top w:w="0" w:type="dxa"/>
-              <w:bottom w:w="0" w:type="dxa"/>
-              <w:left w:w="0" w:type="dxa"/>
-              <w:right w:w="0" w:type="dxa"/>
-            </w:tcMar>
-            <w:vAlign w:val="center"/>
-          </w:tcPr>
-          <w:p>
-            <w:pPr>
-              <w:pStyle w:val="Normal"/>
-              <w:jc w:val="left"/>
-              <w:pBdr>
-                <w:bottom w:val="none" w:sz="0" w:space="0" w:color="000000"/>
-                <w:top w:val="none" w:sz="0" w:space="0" w:color="000000"/>
-                <w:left w:val="none" w:sz="0" w:space="0" w:color="000000"/>
-                <w:right w:val="none" w:sz="0" w:space="0" w:color="000000"/>
-              </w:pBdr>
-              <w:spacing w:after="100" w:before="100" w:line="240"/>
-              <w:ind w:left="100" w:right="100" w:firstLine="0" w:firstLineChars="0"/>
-            </w:pPr>
-            <w:r>
-              <w:rPr>
-                <w:rFonts w:ascii="Arial" w:hAnsi="Arial" w:eastAsia="Arial" w:cs="Arial"/>
-                <w:i w:val="false"/>
-                <w:b w:val="false"/>
-                <w:u w:val="none"/>
-                <w:sz w:val="22"/>
-                <w:szCs w:val="22"/>
-                <w:color w:val="000000"/>
-              </w:rPr>
-              <w:t xml:space="preserve">7.582</w:t>
+              <w:t xml:space="preserve">mouse_strainBUSNA PWD</w:t>
+            </w:r>
+          </w:p>
+        </w:tc>
+        <w:tc>
+          <w:tcPr>
+            <w:tcBorders>
+              <w:bottom w:val="none" w:sz="0" w:space="0" w:color="000000"/>
+              <w:top w:val="none" w:sz="0" w:space="0" w:color="000000"/>
+              <w:left w:val="none" w:sz="0" w:space="0" w:color="000000"/>
+              <w:right w:val="none" w:sz="0" w:space="0" w:color="000000"/>
+            </w:tcBorders>
+            <w:shd w:val="clear" w:color="auto" w:fill="FFFFFF"/>
+            <w:tcMar>
+              <w:top w:w="0" w:type="dxa"/>
+              <w:bottom w:w="0" w:type="dxa"/>
+              <w:left w:w="0" w:type="dxa"/>
+              <w:right w:w="0" w:type="dxa"/>
+            </w:tcMar>
+            <w:vAlign w:val="center"/>
+          </w:tcPr>
+          <w:p>
+            <w:pPr>
+              <w:pStyle w:val="Normal"/>
+              <w:jc w:val="left"/>
+              <w:pBdr>
+                <w:bottom w:val="none" w:sz="0" w:space="0" w:color="000000"/>
+                <w:top w:val="none" w:sz="0" w:space="0" w:color="000000"/>
+                <w:left w:val="none" w:sz="0" w:space="0" w:color="000000"/>
+                <w:right w:val="none" w:sz="0" w:space="0" w:color="000000"/>
+              </w:pBdr>
+              <w:spacing w:after="100" w:before="100" w:line="240"/>
+              <w:ind w:left="100" w:right="100" w:firstLine="0" w:firstLineChars="0"/>
+            </w:pPr>
+            <w:r>
+              <w:rPr>
+                <w:rFonts w:ascii="Arial" w:hAnsi="Arial" w:eastAsia="Arial" w:cs="Arial"/>
+                <w:i w:val="false"/>
+                <w:b w:val="false"/>
+                <w:u w:val="none"/>
+                <w:sz w:val="22"/>
+                <w:szCs w:val="22"/>
+                <w:color w:val="000000"/>
+              </w:rPr>
+              <w:t xml:space="preserve">2.962</w:t>
             </w:r>
           </w:p>
         </w:tc>
@@ -1990,7 +1990,7 @@
                 <w:szCs w:val="22"/>
                 <w:color w:val="000000"/>
               </w:rPr>
-              <w:t xml:space="preserve">(5.302)</w:t>
+              <w:t xml:space="preserve">(4.764)</w:t>
             </w:r>
           </w:p>
         </w:tc>
@@ -2040,51 +2040,51 @@
                 <w:szCs w:val="22"/>
                 <w:color w:val="000000"/>
               </w:rPr>
-              <w:t xml:space="preserve">mouse_strainPWD_PWD</w:t>
-            </w:r>
-          </w:p>
-        </w:tc>
-        <w:tc>
-          <w:tcPr>
-            <w:tcBorders>
-              <w:bottom w:val="none" w:sz="0" w:space="0" w:color="000000"/>
-              <w:top w:val="none" w:sz="0" w:space="0" w:color="000000"/>
-              <w:left w:val="none" w:sz="0" w:space="0" w:color="000000"/>
-              <w:right w:val="none" w:sz="0" w:space="0" w:color="000000"/>
-            </w:tcBorders>
-            <w:shd w:val="clear" w:color="auto" w:fill="FFFFFF"/>
-            <w:tcMar>
-              <w:top w:w="0" w:type="dxa"/>
-              <w:bottom w:w="0" w:type="dxa"/>
-              <w:left w:w="0" w:type="dxa"/>
-              <w:right w:w="0" w:type="dxa"/>
-            </w:tcMar>
-            <w:vAlign w:val="center"/>
-          </w:tcPr>
-          <w:p>
-            <w:pPr>
-              <w:pStyle w:val="Normal"/>
-              <w:jc w:val="left"/>
-              <w:pBdr>
-                <w:bottom w:val="none" w:sz="0" w:space="0" w:color="000000"/>
-                <w:top w:val="none" w:sz="0" w:space="0" w:color="000000"/>
-                <w:left w:val="none" w:sz="0" w:space="0" w:color="000000"/>
-                <w:right w:val="none" w:sz="0" w:space="0" w:color="000000"/>
-              </w:pBdr>
-              <w:spacing w:after="100" w:before="100" w:line="240"/>
-              <w:ind w:left="100" w:right="100" w:firstLine="0" w:firstLineChars="0"/>
-            </w:pPr>
-            <w:r>
-              <w:rPr>
-                <w:rFonts w:ascii="Arial" w:hAnsi="Arial" w:eastAsia="Arial" w:cs="Arial"/>
-                <w:i w:val="false"/>
-                <w:b w:val="false"/>
-                <w:u w:val="none"/>
-                <w:sz w:val="22"/>
-                <w:szCs w:val="22"/>
-                <w:color w:val="000000"/>
-              </w:rPr>
-              <w:t xml:space="preserve">12.404</w:t>
+              <w:t xml:space="preserve">mouse_strainBUSNA STRA</w:t>
+            </w:r>
+          </w:p>
+        </w:tc>
+        <w:tc>
+          <w:tcPr>
+            <w:tcBorders>
+              <w:bottom w:val="none" w:sz="0" w:space="0" w:color="000000"/>
+              <w:top w:val="none" w:sz="0" w:space="0" w:color="000000"/>
+              <w:left w:val="none" w:sz="0" w:space="0" w:color="000000"/>
+              <w:right w:val="none" w:sz="0" w:space="0" w:color="000000"/>
+            </w:tcBorders>
+            <w:shd w:val="clear" w:color="auto" w:fill="FFFFFF"/>
+            <w:tcMar>
+              <w:top w:w="0" w:type="dxa"/>
+              <w:bottom w:w="0" w:type="dxa"/>
+              <w:left w:w="0" w:type="dxa"/>
+              <w:right w:w="0" w:type="dxa"/>
+            </w:tcMar>
+            <w:vAlign w:val="center"/>
+          </w:tcPr>
+          <w:p>
+            <w:pPr>
+              <w:pStyle w:val="Normal"/>
+              <w:jc w:val="left"/>
+              <w:pBdr>
+                <w:bottom w:val="none" w:sz="0" w:space="0" w:color="000000"/>
+                <w:top w:val="none" w:sz="0" w:space="0" w:color="000000"/>
+                <w:left w:val="none" w:sz="0" w:space="0" w:color="000000"/>
+                <w:right w:val="none" w:sz="0" w:space="0" w:color="000000"/>
+              </w:pBdr>
+              <w:spacing w:after="100" w:before="100" w:line="240"/>
+              <w:ind w:left="100" w:right="100" w:firstLine="0" w:firstLineChars="0"/>
+            </w:pPr>
+            <w:r>
+              <w:rPr>
+                <w:rFonts w:ascii="Arial" w:hAnsi="Arial" w:eastAsia="Arial" w:cs="Arial"/>
+                <w:i w:val="false"/>
+                <w:b w:val="false"/>
+                <w:u w:val="none"/>
+                <w:sz w:val="22"/>
+                <w:szCs w:val="22"/>
+                <w:color w:val="000000"/>
+              </w:rPr>
+              <w:t xml:space="preserve">3.136</w:t>
             </w:r>
           </w:p>
         </w:tc>
@@ -2178,7 +2178,7 @@
                 <w:szCs w:val="22"/>
                 <w:color w:val="000000"/>
               </w:rPr>
-              <w:t xml:space="preserve">(4.801)</w:t>
+              <w:t xml:space="preserve">(3.686)</w:t>
             </w:r>
           </w:p>
         </w:tc>
@@ -2228,51 +2228,51 @@
                 <w:szCs w:val="22"/>
                 <w:color w:val="000000"/>
               </w:rPr>
-              <w:t xml:space="preserve">mouse_strainPWD_SCHUNT</w:t>
-            </w:r>
-          </w:p>
-        </w:tc>
-        <w:tc>
-          <w:tcPr>
-            <w:tcBorders>
-              <w:bottom w:val="none" w:sz="0" w:space="0" w:color="000000"/>
-              <w:top w:val="none" w:sz="0" w:space="0" w:color="000000"/>
-              <w:left w:val="none" w:sz="0" w:space="0" w:color="000000"/>
-              <w:right w:val="none" w:sz="0" w:space="0" w:color="000000"/>
-            </w:tcBorders>
-            <w:shd w:val="clear" w:color="auto" w:fill="FFFFFF"/>
-            <w:tcMar>
-              <w:top w:w="0" w:type="dxa"/>
-              <w:bottom w:w="0" w:type="dxa"/>
-              <w:left w:w="0" w:type="dxa"/>
-              <w:right w:w="0" w:type="dxa"/>
-            </w:tcMar>
-            <w:vAlign w:val="center"/>
-          </w:tcPr>
-          <w:p>
-            <w:pPr>
-              <w:pStyle w:val="Normal"/>
-              <w:jc w:val="left"/>
-              <w:pBdr>
-                <w:bottom w:val="none" w:sz="0" w:space="0" w:color="000000"/>
-                <w:top w:val="none" w:sz="0" w:space="0" w:color="000000"/>
-                <w:left w:val="none" w:sz="0" w:space="0" w:color="000000"/>
-                <w:right w:val="none" w:sz="0" w:space="0" w:color="000000"/>
-              </w:pBdr>
-              <w:spacing w:after="100" w:before="100" w:line="240"/>
-              <w:ind w:left="100" w:right="100" w:firstLine="0" w:firstLineChars="0"/>
-            </w:pPr>
-            <w:r>
-              <w:rPr>
-                <w:rFonts w:ascii="Arial" w:hAnsi="Arial" w:eastAsia="Arial" w:cs="Arial"/>
-                <w:i w:val="false"/>
-                <w:b w:val="false"/>
-                <w:u w:val="none"/>
-                <w:sz w:val="22"/>
-                <w:szCs w:val="22"/>
-                <w:color w:val="000000"/>
-              </w:rPr>
-              <w:t xml:space="preserve">6.057</w:t>
+              <w:t xml:space="preserve">mouse_strainPWD SCHUNT</w:t>
+            </w:r>
+          </w:p>
+        </w:tc>
+        <w:tc>
+          <w:tcPr>
+            <w:tcBorders>
+              <w:bottom w:val="none" w:sz="0" w:space="0" w:color="000000"/>
+              <w:top w:val="none" w:sz="0" w:space="0" w:color="000000"/>
+              <w:left w:val="none" w:sz="0" w:space="0" w:color="000000"/>
+              <w:right w:val="none" w:sz="0" w:space="0" w:color="000000"/>
+            </w:tcBorders>
+            <w:shd w:val="clear" w:color="auto" w:fill="FFFFFF"/>
+            <w:tcMar>
+              <w:top w:w="0" w:type="dxa"/>
+              <w:bottom w:w="0" w:type="dxa"/>
+              <w:left w:w="0" w:type="dxa"/>
+              <w:right w:w="0" w:type="dxa"/>
+            </w:tcMar>
+            <w:vAlign w:val="center"/>
+          </w:tcPr>
+          <w:p>
+            <w:pPr>
+              <w:pStyle w:val="Normal"/>
+              <w:jc w:val="left"/>
+              <w:pBdr>
+                <w:bottom w:val="none" w:sz="0" w:space="0" w:color="000000"/>
+                <w:top w:val="none" w:sz="0" w:space="0" w:color="000000"/>
+                <w:left w:val="none" w:sz="0" w:space="0" w:color="000000"/>
+                <w:right w:val="none" w:sz="0" w:space="0" w:color="000000"/>
+              </w:pBdr>
+              <w:spacing w:after="100" w:before="100" w:line="240"/>
+              <w:ind w:left="100" w:right="100" w:firstLine="0" w:firstLineChars="0"/>
+            </w:pPr>
+            <w:r>
+              <w:rPr>
+                <w:rFonts w:ascii="Arial" w:hAnsi="Arial" w:eastAsia="Arial" w:cs="Arial"/>
+                <w:i w:val="false"/>
+                <w:b w:val="false"/>
+                <w:u w:val="none"/>
+                <w:sz w:val="22"/>
+                <w:szCs w:val="22"/>
+                <w:color w:val="000000"/>
+              </w:rPr>
+              <w:t xml:space="preserve">2.430</w:t>
             </w:r>
           </w:p>
         </w:tc>
@@ -2366,7 +2366,7 @@
                 <w:szCs w:val="22"/>
                 <w:color w:val="000000"/>
               </w:rPr>
-              <w:t xml:space="preserve">(5.183)</w:t>
+              <w:t xml:space="preserve">(4.044)</w:t>
             </w:r>
           </w:p>
         </w:tc>
@@ -2416,51 +2416,51 @@
                 <w:szCs w:val="22"/>
                 <w:color w:val="000000"/>
               </w:rPr>
-              <w:t xml:space="preserve">mouse_strainSCHUNT_PWD</w:t>
-            </w:r>
-          </w:p>
-        </w:tc>
-        <w:tc>
-          <w:tcPr>
-            <w:tcBorders>
-              <w:bottom w:val="none" w:sz="0" w:space="0" w:color="000000"/>
-              <w:top w:val="none" w:sz="0" w:space="0" w:color="000000"/>
-              <w:left w:val="none" w:sz="0" w:space="0" w:color="000000"/>
-              <w:right w:val="none" w:sz="0" w:space="0" w:color="000000"/>
-            </w:tcBorders>
-            <w:shd w:val="clear" w:color="auto" w:fill="FFFFFF"/>
-            <w:tcMar>
-              <w:top w:w="0" w:type="dxa"/>
-              <w:bottom w:w="0" w:type="dxa"/>
-              <w:left w:w="0" w:type="dxa"/>
-              <w:right w:w="0" w:type="dxa"/>
-            </w:tcMar>
-            <w:vAlign w:val="center"/>
-          </w:tcPr>
-          <w:p>
-            <w:pPr>
-              <w:pStyle w:val="Normal"/>
-              <w:jc w:val="left"/>
-              <w:pBdr>
-                <w:bottom w:val="none" w:sz="0" w:space="0" w:color="000000"/>
-                <w:top w:val="none" w:sz="0" w:space="0" w:color="000000"/>
-                <w:left w:val="none" w:sz="0" w:space="0" w:color="000000"/>
-                <w:right w:val="none" w:sz="0" w:space="0" w:color="000000"/>
-              </w:pBdr>
-              <w:spacing w:after="100" w:before="100" w:line="240"/>
-              <w:ind w:left="100" w:right="100" w:firstLine="0" w:firstLineChars="0"/>
-            </w:pPr>
-            <w:r>
-              <w:rPr>
-                <w:rFonts w:ascii="Arial" w:hAnsi="Arial" w:eastAsia="Arial" w:cs="Arial"/>
-                <w:i w:val="false"/>
-                <w:b w:val="false"/>
-                <w:u w:val="none"/>
-                <w:sz w:val="22"/>
-                <w:szCs w:val="22"/>
-                <w:color w:val="000000"/>
-              </w:rPr>
-              <w:t xml:space="preserve">3.627</w:t>
+              <w:t xml:space="preserve">mouse_strainBUSNA BUSNA</w:t>
+            </w:r>
+          </w:p>
+        </w:tc>
+        <w:tc>
+          <w:tcPr>
+            <w:tcBorders>
+              <w:bottom w:val="none" w:sz="0" w:space="0" w:color="000000"/>
+              <w:top w:val="none" w:sz="0" w:space="0" w:color="000000"/>
+              <w:left w:val="none" w:sz="0" w:space="0" w:color="000000"/>
+              <w:right w:val="none" w:sz="0" w:space="0" w:color="000000"/>
+            </w:tcBorders>
+            <w:shd w:val="clear" w:color="auto" w:fill="FFFFFF"/>
+            <w:tcMar>
+              <w:top w:w="0" w:type="dxa"/>
+              <w:bottom w:w="0" w:type="dxa"/>
+              <w:left w:w="0" w:type="dxa"/>
+              <w:right w:w="0" w:type="dxa"/>
+            </w:tcMar>
+            <w:vAlign w:val="center"/>
+          </w:tcPr>
+          <w:p>
+            <w:pPr>
+              <w:pStyle w:val="Normal"/>
+              <w:jc w:val="left"/>
+              <w:pBdr>
+                <w:bottom w:val="none" w:sz="0" w:space="0" w:color="000000"/>
+                <w:top w:val="none" w:sz="0" w:space="0" w:color="000000"/>
+                <w:left w:val="none" w:sz="0" w:space="0" w:color="000000"/>
+                <w:right w:val="none" w:sz="0" w:space="0" w:color="000000"/>
+              </w:pBdr>
+              <w:spacing w:after="100" w:before="100" w:line="240"/>
+              <w:ind w:left="100" w:right="100" w:firstLine="0" w:firstLineChars="0"/>
+            </w:pPr>
+            <w:r>
+              <w:rPr>
+                <w:rFonts w:ascii="Arial" w:hAnsi="Arial" w:eastAsia="Arial" w:cs="Arial"/>
+                <w:i w:val="false"/>
+                <w:b w:val="false"/>
+                <w:u w:val="none"/>
+                <w:sz w:val="22"/>
+                <w:szCs w:val="22"/>
+                <w:color w:val="000000"/>
+              </w:rPr>
+              <w:t xml:space="preserve">2.820</w:t>
             </w:r>
           </w:p>
         </w:tc>
@@ -2554,7 +2554,7 @@
                 <w:szCs w:val="22"/>
                 <w:color w:val="000000"/>
               </w:rPr>
-              <w:t xml:space="preserve">(4.988)</w:t>
+              <w:t xml:space="preserve">(3.777)</w:t>
             </w:r>
           </w:p>
         </w:tc>
@@ -2604,51 +2604,51 @@
                 <w:szCs w:val="22"/>
                 <w:color w:val="000000"/>
               </w:rPr>
-              <w:t xml:space="preserve">mouse_strainSCHUNT_SCHUNT</w:t>
-            </w:r>
-          </w:p>
-        </w:tc>
-        <w:tc>
-          <w:tcPr>
-            <w:tcBorders>
-              <w:bottom w:val="none" w:sz="0" w:space="0" w:color="000000"/>
-              <w:top w:val="none" w:sz="0" w:space="0" w:color="000000"/>
-              <w:left w:val="none" w:sz="0" w:space="0" w:color="000000"/>
-              <w:right w:val="none" w:sz="0" w:space="0" w:color="000000"/>
-            </w:tcBorders>
-            <w:shd w:val="clear" w:color="auto" w:fill="FFFFFF"/>
-            <w:tcMar>
-              <w:top w:w="0" w:type="dxa"/>
-              <w:bottom w:w="0" w:type="dxa"/>
-              <w:left w:w="0" w:type="dxa"/>
-              <w:right w:w="0" w:type="dxa"/>
-            </w:tcMar>
-            <w:vAlign w:val="center"/>
-          </w:tcPr>
-          <w:p>
-            <w:pPr>
-              <w:pStyle w:val="Normal"/>
-              <w:jc w:val="left"/>
-              <w:pBdr>
-                <w:bottom w:val="none" w:sz="0" w:space="0" w:color="000000"/>
-                <w:top w:val="none" w:sz="0" w:space="0" w:color="000000"/>
-                <w:left w:val="none" w:sz="0" w:space="0" w:color="000000"/>
-                <w:right w:val="none" w:sz="0" w:space="0" w:color="000000"/>
-              </w:pBdr>
-              <w:spacing w:after="100" w:before="100" w:line="240"/>
-              <w:ind w:left="100" w:right="100" w:firstLine="0" w:firstLineChars="0"/>
-            </w:pPr>
-            <w:r>
-              <w:rPr>
-                <w:rFonts w:ascii="Arial" w:hAnsi="Arial" w:eastAsia="Arial" w:cs="Arial"/>
-                <w:i w:val="false"/>
-                <w:b w:val="false"/>
-                <w:u w:val="none"/>
-                <w:sz w:val="22"/>
-                <w:szCs w:val="22"/>
-                <w:color w:val="000000"/>
-              </w:rPr>
-              <w:t xml:space="preserve">9.120</w:t>
+              <w:t xml:space="preserve">mouse_strainSTRA SCHUNT</w:t>
+            </w:r>
+          </w:p>
+        </w:tc>
+        <w:tc>
+          <w:tcPr>
+            <w:tcBorders>
+              <w:bottom w:val="none" w:sz="0" w:space="0" w:color="000000"/>
+              <w:top w:val="none" w:sz="0" w:space="0" w:color="000000"/>
+              <w:left w:val="none" w:sz="0" w:space="0" w:color="000000"/>
+              <w:right w:val="none" w:sz="0" w:space="0" w:color="000000"/>
+            </w:tcBorders>
+            <w:shd w:val="clear" w:color="auto" w:fill="FFFFFF"/>
+            <w:tcMar>
+              <w:top w:w="0" w:type="dxa"/>
+              <w:bottom w:w="0" w:type="dxa"/>
+              <w:left w:w="0" w:type="dxa"/>
+              <w:right w:w="0" w:type="dxa"/>
+            </w:tcMar>
+            <w:vAlign w:val="center"/>
+          </w:tcPr>
+          <w:p>
+            <w:pPr>
+              <w:pStyle w:val="Normal"/>
+              <w:jc w:val="left"/>
+              <w:pBdr>
+                <w:bottom w:val="none" w:sz="0" w:space="0" w:color="000000"/>
+                <w:top w:val="none" w:sz="0" w:space="0" w:color="000000"/>
+                <w:left w:val="none" w:sz="0" w:space="0" w:color="000000"/>
+                <w:right w:val="none" w:sz="0" w:space="0" w:color="000000"/>
+              </w:pBdr>
+              <w:spacing w:after="100" w:before="100" w:line="240"/>
+              <w:ind w:left="100" w:right="100" w:firstLine="0" w:firstLineChars="0"/>
+            </w:pPr>
+            <w:r>
+              <w:rPr>
+                <w:rFonts w:ascii="Arial" w:hAnsi="Arial" w:eastAsia="Arial" w:cs="Arial"/>
+                <w:i w:val="false"/>
+                <w:b w:val="false"/>
+                <w:u w:val="none"/>
+                <w:sz w:val="22"/>
+                <w:szCs w:val="22"/>
+                <w:color w:val="000000"/>
+              </w:rPr>
+              <w:t xml:space="preserve">3.609</w:t>
             </w:r>
           </w:p>
         </w:tc>
@@ -2742,7 +2742,7 @@
                 <w:szCs w:val="22"/>
                 <w:color w:val="000000"/>
               </w:rPr>
-              <w:t xml:space="preserve">(4.145)</w:t>
+              <w:t xml:space="preserve">(3.828)</w:t>
             </w:r>
           </w:p>
         </w:tc>
@@ -2792,51 +2792,51 @@
                 <w:szCs w:val="22"/>
                 <w:color w:val="000000"/>
               </w:rPr>
-              <w:t xml:space="preserve">mouse_strainSCHUNT_STRA</w:t>
-            </w:r>
-          </w:p>
-        </w:tc>
-        <w:tc>
-          <w:tcPr>
-            <w:tcBorders>
-              <w:bottom w:val="none" w:sz="0" w:space="0" w:color="000000"/>
-              <w:top w:val="none" w:sz="0" w:space="0" w:color="000000"/>
-              <w:left w:val="none" w:sz="0" w:space="0" w:color="000000"/>
-              <w:right w:val="none" w:sz="0" w:space="0" w:color="000000"/>
-            </w:tcBorders>
-            <w:shd w:val="clear" w:color="auto" w:fill="FFFFFF"/>
-            <w:tcMar>
-              <w:top w:w="0" w:type="dxa"/>
-              <w:bottom w:w="0" w:type="dxa"/>
-              <w:left w:w="0" w:type="dxa"/>
-              <w:right w:w="0" w:type="dxa"/>
-            </w:tcMar>
-            <w:vAlign w:val="center"/>
-          </w:tcPr>
-          <w:p>
-            <w:pPr>
-              <w:pStyle w:val="Normal"/>
-              <w:jc w:val="left"/>
-              <w:pBdr>
-                <w:bottom w:val="none" w:sz="0" w:space="0" w:color="000000"/>
-                <w:top w:val="none" w:sz="0" w:space="0" w:color="000000"/>
-                <w:left w:val="none" w:sz="0" w:space="0" w:color="000000"/>
-                <w:right w:val="none" w:sz="0" w:space="0" w:color="000000"/>
-              </w:pBdr>
-              <w:spacing w:after="100" w:before="100" w:line="240"/>
-              <w:ind w:left="100" w:right="100" w:firstLine="0" w:firstLineChars="0"/>
-            </w:pPr>
-            <w:r>
-              <w:rPr>
-                <w:rFonts w:ascii="Arial" w:hAnsi="Arial" w:eastAsia="Arial" w:cs="Arial"/>
-                <w:i w:val="false"/>
-                <w:b w:val="false"/>
-                <w:u w:val="none"/>
-                <w:sz w:val="22"/>
-                <w:szCs w:val="22"/>
-                <w:color w:val="000000"/>
-              </w:rPr>
-              <w:t xml:space="preserve">11.640</w:t>
+              <w:t xml:space="preserve">mouse_strainNMRI</w:t>
+            </w:r>
+          </w:p>
+        </w:tc>
+        <w:tc>
+          <w:tcPr>
+            <w:tcBorders>
+              <w:bottom w:val="none" w:sz="0" w:space="0" w:color="000000"/>
+              <w:top w:val="none" w:sz="0" w:space="0" w:color="000000"/>
+              <w:left w:val="none" w:sz="0" w:space="0" w:color="000000"/>
+              <w:right w:val="none" w:sz="0" w:space="0" w:color="000000"/>
+            </w:tcBorders>
+            <w:shd w:val="clear" w:color="auto" w:fill="FFFFFF"/>
+            <w:tcMar>
+              <w:top w:w="0" w:type="dxa"/>
+              <w:bottom w:w="0" w:type="dxa"/>
+              <w:left w:w="0" w:type="dxa"/>
+              <w:right w:w="0" w:type="dxa"/>
+            </w:tcMar>
+            <w:vAlign w:val="center"/>
+          </w:tcPr>
+          <w:p>
+            <w:pPr>
+              <w:pStyle w:val="Normal"/>
+              <w:jc w:val="left"/>
+              <w:pBdr>
+                <w:bottom w:val="none" w:sz="0" w:space="0" w:color="000000"/>
+                <w:top w:val="none" w:sz="0" w:space="0" w:color="000000"/>
+                <w:left w:val="none" w:sz="0" w:space="0" w:color="000000"/>
+                <w:right w:val="none" w:sz="0" w:space="0" w:color="000000"/>
+              </w:pBdr>
+              <w:spacing w:after="100" w:before="100" w:line="240"/>
+              <w:ind w:left="100" w:right="100" w:firstLine="0" w:firstLineChars="0"/>
+            </w:pPr>
+            <w:r>
+              <w:rPr>
+                <w:rFonts w:ascii="Arial" w:hAnsi="Arial" w:eastAsia="Arial" w:cs="Arial"/>
+                <w:i w:val="false"/>
+                <w:b w:val="false"/>
+                <w:u w:val="none"/>
+                <w:sz w:val="22"/>
+                <w:szCs w:val="22"/>
+                <w:color w:val="000000"/>
+              </w:rPr>
+              <w:t xml:space="preserve">-3.627</w:t>
             </w:r>
           </w:p>
         </w:tc>
@@ -2930,7 +2930,7 @@
                 <w:szCs w:val="22"/>
                 <w:color w:val="000000"/>
               </w:rPr>
-              <w:t xml:space="preserve">(4.722)</w:t>
+              <w:t xml:space="preserve">(4.988)</w:t>
             </w:r>
           </w:p>
         </w:tc>
@@ -2980,51 +2980,51 @@
                 <w:szCs w:val="22"/>
                 <w:color w:val="000000"/>
               </w:rPr>
-              <w:t xml:space="preserve">mouse_strainSTRA_BUSNA</w:t>
-            </w:r>
-          </w:p>
-        </w:tc>
-        <w:tc>
-          <w:tcPr>
-            <w:tcBorders>
-              <w:bottom w:val="none" w:sz="0" w:space="0" w:color="000000"/>
-              <w:top w:val="none" w:sz="0" w:space="0" w:color="000000"/>
-              <w:left w:val="none" w:sz="0" w:space="0" w:color="000000"/>
-              <w:right w:val="none" w:sz="0" w:space="0" w:color="000000"/>
-            </w:tcBorders>
-            <w:shd w:val="clear" w:color="auto" w:fill="FFFFFF"/>
-            <w:tcMar>
-              <w:top w:w="0" w:type="dxa"/>
-              <w:bottom w:w="0" w:type="dxa"/>
-              <w:left w:w="0" w:type="dxa"/>
-              <w:right w:w="0" w:type="dxa"/>
-            </w:tcMar>
-            <w:vAlign w:val="center"/>
-          </w:tcPr>
-          <w:p>
-            <w:pPr>
-              <w:pStyle w:val="Normal"/>
-              <w:jc w:val="left"/>
-              <w:pBdr>
-                <w:bottom w:val="none" w:sz="0" w:space="0" w:color="000000"/>
-                <w:top w:val="none" w:sz="0" w:space="0" w:color="000000"/>
-                <w:left w:val="none" w:sz="0" w:space="0" w:color="000000"/>
-                <w:right w:val="none" w:sz="0" w:space="0" w:color="000000"/>
-              </w:pBdr>
-              <w:spacing w:after="100" w:before="100" w:line="240"/>
-              <w:ind w:left="100" w:right="100" w:firstLine="0" w:firstLineChars="0"/>
-            </w:pPr>
-            <w:r>
-              <w:rPr>
-                <w:rFonts w:ascii="Arial" w:hAnsi="Arial" w:eastAsia="Arial" w:cs="Arial"/>
-                <w:i w:val="false"/>
-                <w:b w:val="false"/>
-                <w:u w:val="none"/>
-                <w:sz w:val="22"/>
-                <w:szCs w:val="22"/>
-                <w:color w:val="000000"/>
-              </w:rPr>
-              <w:t xml:space="preserve">4.971</w:t>
+              <w:t xml:space="preserve">mouse_strainSCHUNT SCHUNT</w:t>
+            </w:r>
+          </w:p>
+        </w:tc>
+        <w:tc>
+          <w:tcPr>
+            <w:tcBorders>
+              <w:bottom w:val="none" w:sz="0" w:space="0" w:color="000000"/>
+              <w:top w:val="none" w:sz="0" w:space="0" w:color="000000"/>
+              <w:left w:val="none" w:sz="0" w:space="0" w:color="000000"/>
+              <w:right w:val="none" w:sz="0" w:space="0" w:color="000000"/>
+            </w:tcBorders>
+            <w:shd w:val="clear" w:color="auto" w:fill="FFFFFF"/>
+            <w:tcMar>
+              <w:top w:w="0" w:type="dxa"/>
+              <w:bottom w:w="0" w:type="dxa"/>
+              <w:left w:w="0" w:type="dxa"/>
+              <w:right w:w="0" w:type="dxa"/>
+            </w:tcMar>
+            <w:vAlign w:val="center"/>
+          </w:tcPr>
+          <w:p>
+            <w:pPr>
+              <w:pStyle w:val="Normal"/>
+              <w:jc w:val="left"/>
+              <w:pBdr>
+                <w:bottom w:val="none" w:sz="0" w:space="0" w:color="000000"/>
+                <w:top w:val="none" w:sz="0" w:space="0" w:color="000000"/>
+                <w:left w:val="none" w:sz="0" w:space="0" w:color="000000"/>
+                <w:right w:val="none" w:sz="0" w:space="0" w:color="000000"/>
+              </w:pBdr>
+              <w:spacing w:after="100" w:before="100" w:line="240"/>
+              <w:ind w:left="100" w:right="100" w:firstLine="0" w:firstLineChars="0"/>
+            </w:pPr>
+            <w:r>
+              <w:rPr>
+                <w:rFonts w:ascii="Arial" w:hAnsi="Arial" w:eastAsia="Arial" w:cs="Arial"/>
+                <w:i w:val="false"/>
+                <w:b w:val="false"/>
+                <w:u w:val="none"/>
+                <w:sz w:val="22"/>
+                <w:szCs w:val="22"/>
+                <w:color w:val="000000"/>
+              </w:rPr>
+              <w:t xml:space="preserve">5.492</w:t>
             </w:r>
           </w:p>
         </w:tc>
@@ -3118,7 +3118,7 @@
                 <w:szCs w:val="22"/>
                 <w:color w:val="000000"/>
               </w:rPr>
-              <w:t xml:space="preserve">(4.631)</w:t>
+              <w:t xml:space="preserve">(2.964)</w:t>
             </w:r>
           </w:p>
         </w:tc>
@@ -3168,51 +3168,51 @@
                 <w:szCs w:val="22"/>
                 <w:color w:val="000000"/>
               </w:rPr>
-              <w:t xml:space="preserve">mouse_strainSTRA_SCHUNT</w:t>
-            </w:r>
-          </w:p>
-        </w:tc>
-        <w:tc>
-          <w:tcPr>
-            <w:tcBorders>
-              <w:bottom w:val="none" w:sz="0" w:space="0" w:color="000000"/>
-              <w:top w:val="none" w:sz="0" w:space="0" w:color="000000"/>
-              <w:left w:val="none" w:sz="0" w:space="0" w:color="000000"/>
-              <w:right w:val="none" w:sz="0" w:space="0" w:color="000000"/>
-            </w:tcBorders>
-            <w:shd w:val="clear" w:color="auto" w:fill="FFFFFF"/>
-            <w:tcMar>
-              <w:top w:w="0" w:type="dxa"/>
-              <w:bottom w:w="0" w:type="dxa"/>
-              <w:left w:w="0" w:type="dxa"/>
-              <w:right w:w="0" w:type="dxa"/>
-            </w:tcMar>
-            <w:vAlign w:val="center"/>
-          </w:tcPr>
-          <w:p>
-            <w:pPr>
-              <w:pStyle w:val="Normal"/>
-              <w:jc w:val="left"/>
-              <w:pBdr>
-                <w:bottom w:val="none" w:sz="0" w:space="0" w:color="000000"/>
-                <w:top w:val="none" w:sz="0" w:space="0" w:color="000000"/>
-                <w:left w:val="none" w:sz="0" w:space="0" w:color="000000"/>
-                <w:right w:val="none" w:sz="0" w:space="0" w:color="000000"/>
-              </w:pBdr>
-              <w:spacing w:after="100" w:before="100" w:line="240"/>
-              <w:ind w:left="100" w:right="100" w:firstLine="0" w:firstLineChars="0"/>
-            </w:pPr>
-            <w:r>
-              <w:rPr>
-                <w:rFonts w:ascii="Arial" w:hAnsi="Arial" w:eastAsia="Arial" w:cs="Arial"/>
-                <w:i w:val="false"/>
-                <w:b w:val="false"/>
-                <w:u w:val="none"/>
-                <w:sz w:val="22"/>
-                <w:szCs w:val="22"/>
-                <w:color w:val="000000"/>
-              </w:rPr>
-              <w:t xml:space="preserve">7.236</w:t>
+              <w:t xml:space="preserve">mouse_strainSCHUNT STRA</w:t>
+            </w:r>
+          </w:p>
+        </w:tc>
+        <w:tc>
+          <w:tcPr>
+            <w:tcBorders>
+              <w:bottom w:val="none" w:sz="0" w:space="0" w:color="000000"/>
+              <w:top w:val="none" w:sz="0" w:space="0" w:color="000000"/>
+              <w:left w:val="none" w:sz="0" w:space="0" w:color="000000"/>
+              <w:right w:val="none" w:sz="0" w:space="0" w:color="000000"/>
+            </w:tcBorders>
+            <w:shd w:val="clear" w:color="auto" w:fill="FFFFFF"/>
+            <w:tcMar>
+              <w:top w:w="0" w:type="dxa"/>
+              <w:bottom w:w="0" w:type="dxa"/>
+              <w:left w:w="0" w:type="dxa"/>
+              <w:right w:w="0" w:type="dxa"/>
+            </w:tcMar>
+            <w:vAlign w:val="center"/>
+          </w:tcPr>
+          <w:p>
+            <w:pPr>
+              <w:pStyle w:val="Normal"/>
+              <w:jc w:val="left"/>
+              <w:pBdr>
+                <w:bottom w:val="none" w:sz="0" w:space="0" w:color="000000"/>
+                <w:top w:val="none" w:sz="0" w:space="0" w:color="000000"/>
+                <w:left w:val="none" w:sz="0" w:space="0" w:color="000000"/>
+                <w:right w:val="none" w:sz="0" w:space="0" w:color="000000"/>
+              </w:pBdr>
+              <w:spacing w:after="100" w:before="100" w:line="240"/>
+              <w:ind w:left="100" w:right="100" w:firstLine="0" w:firstLineChars="0"/>
+            </w:pPr>
+            <w:r>
+              <w:rPr>
+                <w:rFonts w:ascii="Arial" w:hAnsi="Arial" w:eastAsia="Arial" w:cs="Arial"/>
+                <w:i w:val="false"/>
+                <w:b w:val="false"/>
+                <w:u w:val="none"/>
+                <w:sz w:val="22"/>
+                <w:szCs w:val="22"/>
+                <w:color w:val="000000"/>
+              </w:rPr>
+              <w:t xml:space="preserve">8.013</w:t>
             </w:r>
           </w:p>
         </w:tc>
@@ -3306,7 +3306,7 @@
                 <w:szCs w:val="22"/>
                 <w:color w:val="000000"/>
               </w:rPr>
-              <w:t xml:space="preserve">(4.694)</w:t>
+              <w:t xml:space="preserve">(4.148)</w:t>
             </w:r>
           </w:p>
         </w:tc>
@@ -3356,51 +3356,51 @@
                 <w:szCs w:val="22"/>
                 <w:color w:val="000000"/>
               </w:rPr>
-              <w:t xml:space="preserve">mouse_strainSTRA_STRA</w:t>
-            </w:r>
-          </w:p>
-        </w:tc>
-        <w:tc>
-          <w:tcPr>
-            <w:tcBorders>
-              <w:bottom w:val="none" w:sz="0" w:space="0" w:color="000000"/>
-              <w:top w:val="none" w:sz="0" w:space="0" w:color="000000"/>
-              <w:left w:val="none" w:sz="0" w:space="0" w:color="000000"/>
-              <w:right w:val="none" w:sz="0" w:space="0" w:color="000000"/>
-            </w:tcBorders>
-            <w:shd w:val="clear" w:color="auto" w:fill="FFFFFF"/>
-            <w:tcMar>
-              <w:top w:w="0" w:type="dxa"/>
-              <w:bottom w:w="0" w:type="dxa"/>
-              <w:left w:w="0" w:type="dxa"/>
-              <w:right w:w="0" w:type="dxa"/>
-            </w:tcMar>
-            <w:vAlign w:val="center"/>
-          </w:tcPr>
-          <w:p>
-            <w:pPr>
-              <w:pStyle w:val="Normal"/>
-              <w:jc w:val="left"/>
-              <w:pBdr>
-                <w:bottom w:val="none" w:sz="0" w:space="0" w:color="000000"/>
-                <w:top w:val="none" w:sz="0" w:space="0" w:color="000000"/>
-                <w:left w:val="none" w:sz="0" w:space="0" w:color="000000"/>
-                <w:right w:val="none" w:sz="0" w:space="0" w:color="000000"/>
-              </w:pBdr>
-              <w:spacing w:after="100" w:before="100" w:line="240"/>
-              <w:ind w:left="100" w:right="100" w:firstLine="0" w:firstLineChars="0"/>
-            </w:pPr>
-            <w:r>
-              <w:rPr>
-                <w:rFonts w:ascii="Arial" w:hAnsi="Arial" w:eastAsia="Arial" w:cs="Arial"/>
-                <w:i w:val="false"/>
-                <w:b w:val="false"/>
-                <w:u w:val="none"/>
-                <w:sz w:val="22"/>
-                <w:szCs w:val="22"/>
-                <w:color w:val="000000"/>
-              </w:rPr>
-              <w:t xml:space="preserve">3.318</w:t>
+              <w:t xml:space="preserve">mouse_strainPWD PWD</w:t>
+            </w:r>
+          </w:p>
+        </w:tc>
+        <w:tc>
+          <w:tcPr>
+            <w:tcBorders>
+              <w:bottom w:val="none" w:sz="0" w:space="0" w:color="000000"/>
+              <w:top w:val="none" w:sz="0" w:space="0" w:color="000000"/>
+              <w:left w:val="none" w:sz="0" w:space="0" w:color="000000"/>
+              <w:right w:val="none" w:sz="0" w:space="0" w:color="000000"/>
+            </w:tcBorders>
+            <w:shd w:val="clear" w:color="auto" w:fill="FFFFFF"/>
+            <w:tcMar>
+              <w:top w:w="0" w:type="dxa"/>
+              <w:bottom w:w="0" w:type="dxa"/>
+              <w:left w:w="0" w:type="dxa"/>
+              <w:right w:w="0" w:type="dxa"/>
+            </w:tcMar>
+            <w:vAlign w:val="center"/>
+          </w:tcPr>
+          <w:p>
+            <w:pPr>
+              <w:pStyle w:val="Normal"/>
+              <w:jc w:val="left"/>
+              <w:pBdr>
+                <w:bottom w:val="none" w:sz="0" w:space="0" w:color="000000"/>
+                <w:top w:val="none" w:sz="0" w:space="0" w:color="000000"/>
+                <w:left w:val="none" w:sz="0" w:space="0" w:color="000000"/>
+                <w:right w:val="none" w:sz="0" w:space="0" w:color="000000"/>
+              </w:pBdr>
+              <w:spacing w:after="100" w:before="100" w:line="240"/>
+              <w:ind w:left="100" w:right="100" w:firstLine="0" w:firstLineChars="0"/>
+            </w:pPr>
+            <w:r>
+              <w:rPr>
+                <w:rFonts w:ascii="Arial" w:hAnsi="Arial" w:eastAsia="Arial" w:cs="Arial"/>
+                <w:i w:val="false"/>
+                <w:b w:val="false"/>
+                <w:u w:val="none"/>
+                <w:sz w:val="22"/>
+                <w:szCs w:val="22"/>
+                <w:color w:val="000000"/>
+              </w:rPr>
+              <w:t xml:space="preserve">8.776</w:t>
             </w:r>
           </w:p>
         </w:tc>
@@ -3494,7 +3494,7 @@
                 <w:szCs w:val="22"/>
                 <w:color w:val="000000"/>
               </w:rPr>
-              <w:t xml:space="preserve">(3.683)</w:t>
+              <w:t xml:space="preserve">(3.068)</w:t>
             </w:r>
           </w:p>
         </w:tc>

</xml_diff>